<commit_message>
Added pictures to be used and added other info for CSS Declarations doc
</commit_message>
<xml_diff>
--- a/Projects/CSS Declarations and CSS Preprocessors.docx
+++ b/Projects/CSS Declarations and CSS Preprocessors.docx
@@ -1424,6 +1424,7 @@
     <w:p>
       <w:pPr>
         <w:numPr>
+          <w:ilvl w:val="0"/>
           <w:numId w:val="0"/>
         </w:numPr>
         <w:ind w:firstLine="420" w:firstLineChars="0"/>
@@ -1458,7 +1459,6 @@
           <w:lang w:val="en-PH"/>
         </w:rPr>
         <w:tab/>
-        <w:t/>
       </w:r>
       <w:r>
         <w:rPr>
@@ -1468,7 +1468,627 @@
           <w:lang w:val="en-PH"/>
         </w:rPr>
         <w:tab/>
+      </w:r>
+      <w:r>
+        <w:rPr>
+          <w:rFonts w:hint="default"/>
+          <w:sz w:val="28"/>
+          <w:szCs w:val="28"/>
+          <w:lang w:val="en-PH"/>
+        </w:rPr>
         <w:t xml:space="preserve">   length.</w:t>
+      </w:r>
+    </w:p>
+    <w:p>
+      <w:pPr>
+        <w:numPr>
+          <w:ilvl w:val="0"/>
+          <w:numId w:val="0"/>
+        </w:numPr>
+        <w:spacing w:after="200" w:line="276" w:lineRule="auto"/>
+        <w:ind w:left="420" w:leftChars="0" w:firstLine="420" w:firstLineChars="0"/>
+        <w:rPr>
+          <w:rFonts w:hint="default"/>
+          <w:sz w:val="28"/>
+          <w:szCs w:val="28"/>
+          <w:lang w:val="en-PH"/>
+        </w:rPr>
+      </w:pPr>
+      <w:r>
+        <w:rPr>
+          <w:rFonts w:hint="default"/>
+          <w:sz w:val="28"/>
+          <w:szCs w:val="28"/>
+          <w:lang w:val="en-PH"/>
+        </w:rPr>
+        <w:t>Example: em, ex, ch, vmin, vmax, percent (%)</w:t>
+      </w:r>
+    </w:p>
+    <w:p>
+      <w:pPr>
+        <w:numPr>
+          <w:ilvl w:val="0"/>
+          <w:numId w:val="0"/>
+        </w:numPr>
+        <w:ind w:firstLine="420" w:firstLineChars="0"/>
+        <w:rPr>
+          <w:sz w:val="28"/>
+          <w:szCs w:val="28"/>
+          <w:lang w:val="en-PH"/>
+        </w:rPr>
+      </w:pPr>
+      <w:r>
+        <w:rPr>
+          <w:rFonts w:hint="default"/>
+          <w:sz w:val="28"/>
+          <w:szCs w:val="28"/>
+          <w:lang w:val="en-PH"/>
+        </w:rPr>
+        <w:t xml:space="preserve">2.) Absolute Lengths - the length is fixed. It is defined by a number </w:t>
+      </w:r>
+      <w:r>
+        <w:rPr>
+          <w:rFonts w:hint="default"/>
+          <w:sz w:val="28"/>
+          <w:szCs w:val="28"/>
+          <w:lang w:val="en-PH"/>
+        </w:rPr>
+        <w:tab/>
+      </w:r>
+      <w:r>
+        <w:rPr>
+          <w:rFonts w:hint="default"/>
+          <w:sz w:val="28"/>
+          <w:szCs w:val="28"/>
+          <w:lang w:val="en-PH"/>
+        </w:rPr>
+        <w:t xml:space="preserve">   value and then a unit.</w:t>
+      </w:r>
+    </w:p>
+    <w:p>
+      <w:pPr>
+        <w:numPr>
+          <w:ilvl w:val="0"/>
+          <w:numId w:val="0"/>
+        </w:numPr>
+        <w:spacing w:after="200" w:line="276" w:lineRule="auto"/>
+        <w:ind w:left="420" w:leftChars="0" w:firstLine="420" w:firstLineChars="0"/>
+        <w:rPr>
+          <w:rFonts w:hint="default"/>
+          <w:sz w:val="28"/>
+          <w:szCs w:val="28"/>
+          <w:lang w:val="en-PH"/>
+        </w:rPr>
+      </w:pPr>
+      <w:r>
+        <w:rPr>
+          <w:rFonts w:hint="default"/>
+          <w:sz w:val="28"/>
+          <w:szCs w:val="28"/>
+          <w:lang w:val="en-PH"/>
+        </w:rPr>
+        <w:t>Example: cm, in, pt</w:t>
+      </w:r>
+    </w:p>
+    <w:p>
+      <w:pPr>
+        <w:numPr>
+          <w:ilvl w:val="0"/>
+          <w:numId w:val="0"/>
+        </w:numPr>
+        <w:spacing w:after="200" w:line="276" w:lineRule="auto"/>
+        <w:rPr>
+          <w:rFonts w:hint="default"/>
+          <w:sz w:val="28"/>
+          <w:szCs w:val="28"/>
+          <w:lang w:val="en-PH"/>
+        </w:rPr>
+      </w:pPr>
+      <w:r>
+        <w:rPr>
+          <w:rFonts w:hint="default"/>
+          <w:sz w:val="28"/>
+          <w:szCs w:val="28"/>
+          <w:lang w:val="en-PH"/>
+        </w:rPr>
+        <w:t>Source: (CSS Units, n.d.)</w:t>
+      </w:r>
+    </w:p>
+    <w:p>
+      <w:pPr>
+        <w:numPr>
+          <w:ilvl w:val="0"/>
+          <w:numId w:val="6"/>
+        </w:numPr>
+        <w:rPr>
+          <w:sz w:val="28"/>
+          <w:szCs w:val="28"/>
+          <w:lang w:val="en-PH"/>
+        </w:rPr>
+      </w:pPr>
+      <w:r>
+        <w:rPr>
+          <w:sz w:val="28"/>
+          <w:szCs w:val="28"/>
+          <w:lang w:val="en-PH"/>
+        </w:rPr>
+        <w:t>Angle units - used in some gradient and transform durations</w:t>
+      </w:r>
+    </w:p>
+    <w:p>
+      <w:pPr>
+        <w:ind w:firstLine="420"/>
+        <w:rPr>
+          <w:sz w:val="28"/>
+          <w:szCs w:val="28"/>
+          <w:lang w:val="en-PH"/>
+        </w:rPr>
+      </w:pPr>
+      <w:r>
+        <w:rPr>
+          <w:sz w:val="28"/>
+          <w:szCs w:val="28"/>
+          <w:lang w:val="en-PH"/>
+        </w:rPr>
+        <w:t>*deg, grad, rad, turn</w:t>
+      </w:r>
+    </w:p>
+    <w:p>
+      <w:pPr>
+        <w:numPr>
+          <w:ilvl w:val="0"/>
+          <w:numId w:val="6"/>
+        </w:numPr>
+        <w:rPr>
+          <w:sz w:val="28"/>
+          <w:szCs w:val="28"/>
+          <w:lang w:val="en-PH"/>
+        </w:rPr>
+      </w:pPr>
+      <w:r>
+        <w:rPr>
+          <w:sz w:val="28"/>
+          <w:szCs w:val="28"/>
+          <w:lang w:val="en-PH"/>
+        </w:rPr>
+        <w:t>Duration or Time units - typically used in transitions and animations</w:t>
+      </w:r>
+    </w:p>
+    <w:p>
+      <w:pPr>
+        <w:ind w:firstLine="420"/>
+        <w:rPr>
+          <w:sz w:val="28"/>
+          <w:szCs w:val="28"/>
+          <w:lang w:val="en-PH"/>
+        </w:rPr>
+      </w:pPr>
+      <w:r>
+        <w:rPr>
+          <w:sz w:val="28"/>
+          <w:szCs w:val="28"/>
+          <w:lang w:val="en-PH"/>
+        </w:rPr>
+        <w:t>*s, ms</w:t>
+      </w:r>
+    </w:p>
+    <w:p>
+      <w:pPr>
+        <w:numPr>
+          <w:ilvl w:val="0"/>
+          <w:numId w:val="6"/>
+        </w:numPr>
+        <w:rPr>
+          <w:sz w:val="28"/>
+          <w:szCs w:val="28"/>
+          <w:lang w:val="en-PH"/>
+        </w:rPr>
+      </w:pPr>
+      <w:r>
+        <w:rPr>
+          <w:sz w:val="28"/>
+          <w:szCs w:val="28"/>
+          <w:lang w:val="en-PH"/>
+        </w:rPr>
+        <w:t>Frequency units - initially introduced in CSS2 for the now deprecated aural media type. It was reintroduced in CSS3 but is mostly unused.</w:t>
+      </w:r>
+    </w:p>
+    <w:p>
+      <w:pPr>
+        <w:ind w:firstLine="420"/>
+        <w:rPr>
+          <w:sz w:val="28"/>
+          <w:szCs w:val="28"/>
+          <w:lang w:val="en-PH"/>
+        </w:rPr>
+      </w:pPr>
+      <w:r>
+        <w:rPr>
+          <w:sz w:val="28"/>
+          <w:szCs w:val="28"/>
+          <w:lang w:val="en-PH"/>
+        </w:rPr>
+        <w:t>*Hz, kHz</w:t>
+      </w:r>
+    </w:p>
+    <w:p>
+      <w:pPr>
+        <w:numPr>
+          <w:ilvl w:val="0"/>
+          <w:numId w:val="6"/>
+        </w:numPr>
+        <w:rPr>
+          <w:sz w:val="28"/>
+          <w:szCs w:val="28"/>
+          <w:lang w:val="en-PH"/>
+        </w:rPr>
+      </w:pPr>
+      <w:r>
+        <w:rPr>
+          <w:sz w:val="28"/>
+          <w:szCs w:val="28"/>
+          <w:lang w:val="en-PH"/>
+        </w:rPr>
+        <w:t>Resolution units - used in controlling the resolution of images as wekk as media queries.</w:t>
+      </w:r>
+    </w:p>
+    <w:p>
+      <w:pPr>
+        <w:ind w:firstLine="420"/>
+        <w:rPr>
+          <w:sz w:val="28"/>
+          <w:szCs w:val="28"/>
+          <w:lang w:val="en-PH"/>
+        </w:rPr>
+      </w:pPr>
+      <w:r>
+        <w:rPr>
+          <w:sz w:val="28"/>
+          <w:szCs w:val="28"/>
+          <w:lang w:val="en-PH"/>
+        </w:rPr>
+        <w:t>*dpi (dots per inch), dpcm (dots per centimeter), dppx (dots per px)</w:t>
+      </w:r>
+    </w:p>
+    <w:p>
+      <w:pPr>
+        <w:ind w:firstLine="420"/>
+        <w:rPr>
+          <w:sz w:val="28"/>
+          <w:szCs w:val="28"/>
+          <w:lang w:val="en-PH"/>
+        </w:rPr>
+      </w:pPr>
+      <w:r>
+        <w:rPr>
+          <w:sz w:val="28"/>
+          <w:szCs w:val="28"/>
+          <w:lang w:val="en-PH"/>
+        </w:rPr>
+        <w:t>*numbers with a percent symbol (%) as a suffix</w:t>
+      </w:r>
+    </w:p>
+    <w:p>
+      <w:pPr>
+        <w:numPr>
+          <w:ilvl w:val="0"/>
+          <w:numId w:val="6"/>
+        </w:numPr>
+        <w:rPr>
+          <w:sz w:val="28"/>
+          <w:szCs w:val="28"/>
+          <w:lang w:val="en-PH"/>
+        </w:rPr>
+      </w:pPr>
+      <w:r>
+        <w:rPr>
+          <w:sz w:val="28"/>
+          <w:szCs w:val="28"/>
+          <w:lang w:val="en-PH"/>
+        </w:rPr>
+        <w:t>URL and URIs - url() function with an absolute or relative (to the stylesheet) URL.</w:t>
+      </w:r>
+    </w:p>
+    <w:p>
+      <w:pPr>
+        <w:ind w:firstLine="420"/>
+        <w:rPr>
+          <w:sz w:val="28"/>
+          <w:szCs w:val="28"/>
+          <w:lang w:val="en-PH"/>
+        </w:rPr>
+      </w:pPr>
+      <w:r>
+        <w:rPr>
+          <w:sz w:val="28"/>
+          <w:szCs w:val="28"/>
+          <w:lang w:val="en-PH"/>
+        </w:rPr>
+        <w:t>*colors i.e. color keywords</w:t>
+      </w:r>
+    </w:p>
+    <w:p>
+      <w:pPr>
+        <w:ind w:firstLine="420"/>
+        <w:rPr>
+          <w:sz w:val="28"/>
+          <w:szCs w:val="28"/>
+          <w:lang w:val="en-PH"/>
+        </w:rPr>
+      </w:pPr>
+      <w:r>
+        <w:rPr>
+          <w:sz w:val="28"/>
+          <w:szCs w:val="28"/>
+          <w:lang w:val="en-PH"/>
+        </w:rPr>
+        <w:t>*RGB hexadecimal notation - denoted by pound symbol (#)</w:t>
+      </w:r>
+    </w:p>
+    <w:p>
+      <w:pPr>
+        <w:ind w:firstLine="420"/>
+        <w:rPr>
+          <w:sz w:val="28"/>
+          <w:szCs w:val="28"/>
+          <w:lang w:val="en-PH"/>
+        </w:rPr>
+      </w:pPr>
+      <w:r>
+        <w:rPr>
+          <w:sz w:val="28"/>
+          <w:szCs w:val="28"/>
+          <w:lang w:val="en-PH"/>
+        </w:rPr>
+        <w:t>*RGB functions - example: rgb(255, 0, 0), rgba () - alpha</w:t>
+      </w:r>
+    </w:p>
+    <w:p>
+      <w:pPr>
+        <w:ind w:firstLine="420"/>
+        <w:rPr>
+          <w:sz w:val="28"/>
+          <w:szCs w:val="28"/>
+          <w:lang w:val="en-PH"/>
+        </w:rPr>
+      </w:pPr>
+      <w:r>
+        <w:rPr>
+          <w:sz w:val="28"/>
+          <w:szCs w:val="28"/>
+          <w:lang w:val="en-PH"/>
+        </w:rPr>
+        <w:t>*HSL functions -refers to the angles of the color wheel, example: hsl(0, 100%, 0%) where 0 refers to the angle in the color wheel, 100% for the saturation and 0% for lightness.</w:t>
+      </w:r>
+    </w:p>
+    <w:p>
+      <w:pPr>
+        <w:ind w:firstLine="420"/>
+        <w:rPr>
+          <w:sz w:val="28"/>
+          <w:szCs w:val="28"/>
+          <w:lang w:val="en-PH"/>
+        </w:rPr>
+      </w:pPr>
+      <w:r>
+        <w:rPr>
+          <w:sz w:val="28"/>
+          <w:szCs w:val="28"/>
+          <w:lang w:val="en-PH"/>
+        </w:rPr>
+        <w:t>*currentcolor, transparent</w:t>
+      </w:r>
+    </w:p>
+    <w:p>
+      <w:pPr>
+        <w:ind w:firstLine="420"/>
+        <w:rPr>
+          <w:sz w:val="28"/>
+          <w:szCs w:val="28"/>
+          <w:lang w:val="en-PH"/>
+        </w:rPr>
+      </w:pPr>
+    </w:p>
+    <w:p>
+      <w:pPr>
+        <w:rPr>
+          <w:sz w:val="28"/>
+          <w:szCs w:val="28"/>
+          <w:lang w:val="en-PH"/>
+        </w:rPr>
+      </w:pPr>
+      <w:r>
+        <w:rPr>
+          <w:sz w:val="28"/>
+          <w:szCs w:val="28"/>
+          <w:lang w:val="en-PH"/>
+        </w:rPr>
+        <w:t>Additional information:</w:t>
+      </w:r>
+    </w:p>
+    <w:p>
+      <w:pPr>
+        <w:rPr>
+          <w:sz w:val="28"/>
+          <w:szCs w:val="28"/>
+          <w:lang w:val="en-PH"/>
+        </w:rPr>
+      </w:pPr>
+      <w:r>
+        <w:rPr>
+          <w:sz w:val="28"/>
+          <w:szCs w:val="28"/>
+          <w:lang w:val="en-PH"/>
+        </w:rPr>
+        <w:t>* Color Theory - sets the basic understanding for the associating colors with contrast, complementation and vibrancy.</w:t>
+      </w:r>
+    </w:p>
+    <w:p>
+      <w:pPr>
+        <w:ind w:firstLine="420" w:firstLineChars="0"/>
+        <w:rPr>
+          <w:b/>
+          <w:bCs/>
+          <w:sz w:val="28"/>
+          <w:szCs w:val="28"/>
+          <w:lang w:val="en-PH"/>
+        </w:rPr>
+      </w:pPr>
+      <w:r>
+        <w:rPr>
+          <w:b/>
+          <w:bCs/>
+          <w:sz w:val="28"/>
+          <w:szCs w:val="28"/>
+          <w:lang w:val="en-PH"/>
+        </w:rPr>
+        <w:t xml:space="preserve">Contrast </w:t>
+      </w:r>
+      <w:r>
+        <w:rPr>
+          <w:b w:val="0"/>
+          <w:bCs w:val="0"/>
+          <w:sz w:val="28"/>
+          <w:szCs w:val="28"/>
+          <w:lang w:val="en-PH"/>
+        </w:rPr>
+        <w:t xml:space="preserve">- sets the background and foreground apart by separating the colors used. </w:t>
+      </w:r>
+      <w:r>
+        <w:rPr>
+          <w:b/>
+          <w:bCs/>
+          <w:sz w:val="28"/>
+          <w:szCs w:val="28"/>
+          <w:lang w:val="en-PH"/>
+        </w:rPr>
+        <w:t>Give example for contrast</w:t>
+      </w:r>
+    </w:p>
+    <w:p>
+      <w:pPr>
+        <w:ind w:firstLine="420" w:firstLineChars="0"/>
+        <w:rPr>
+          <w:b/>
+          <w:bCs/>
+          <w:sz w:val="28"/>
+          <w:szCs w:val="28"/>
+          <w:lang w:val="en-PH"/>
+        </w:rPr>
+      </w:pPr>
+      <w:r>
+        <w:rPr>
+          <w:b/>
+          <w:bCs/>
+          <w:sz w:val="28"/>
+          <w:szCs w:val="28"/>
+          <w:lang w:val="en-PH"/>
+        </w:rPr>
+        <w:t>Complementation</w:t>
+      </w:r>
+      <w:r>
+        <w:rPr>
+          <w:b w:val="0"/>
+          <w:bCs w:val="0"/>
+          <w:sz w:val="28"/>
+          <w:szCs w:val="28"/>
+          <w:lang w:val="en-PH"/>
+        </w:rPr>
+        <w:t xml:space="preserve"> - subjective way of relating colors with one another by choosing which combination of colors is visually appealing to the eye of the beholder.</w:t>
+      </w:r>
+    </w:p>
+    <w:p>
+      <w:pPr>
+        <w:ind w:firstLine="420" w:firstLineChars="0"/>
+        <w:rPr>
+          <w:rFonts w:hint="default"/>
+          <w:b w:val="0"/>
+          <w:bCs w:val="0"/>
+          <w:sz w:val="28"/>
+          <w:szCs w:val="28"/>
+          <w:lang w:val="en-PH"/>
+        </w:rPr>
+      </w:pPr>
+      <w:r>
+        <w:rPr>
+          <w:b/>
+          <w:bCs/>
+          <w:sz w:val="28"/>
+          <w:szCs w:val="28"/>
+          <w:lang w:val="en-PH"/>
+        </w:rPr>
+        <w:t>Vibrancy</w:t>
+      </w:r>
+      <w:r>
+        <w:rPr>
+          <w:b w:val="0"/>
+          <w:bCs w:val="0"/>
+          <w:sz w:val="28"/>
+          <w:szCs w:val="28"/>
+          <w:lang w:val="en-PH"/>
+        </w:rPr>
+        <w:t xml:space="preserve"> - refers to how the colors evoke emotions. This means that the brighter the color, the more energy it evokes while darker colors evokes less energy and more towards relaxing the viewer</w:t>
+      </w:r>
+      <w:r>
+        <w:rPr>
+          <w:rFonts w:hint="default"/>
+          <w:b w:val="0"/>
+          <w:bCs w:val="0"/>
+          <w:sz w:val="28"/>
+          <w:szCs w:val="28"/>
+          <w:lang w:val="en-PH"/>
+        </w:rPr>
+        <w:t>’s mind.</w:t>
+      </w:r>
+    </w:p>
+    <w:p>
+      <w:pPr>
+        <w:rPr>
+          <w:rFonts w:hint="default"/>
+          <w:b w:val="0"/>
+          <w:bCs w:val="0"/>
+          <w:sz w:val="28"/>
+          <w:szCs w:val="28"/>
+          <w:lang w:val="en-PH"/>
+        </w:rPr>
+      </w:pPr>
+      <w:r>
+        <w:rPr>
+          <w:rFonts w:hint="default"/>
+          <w:b/>
+          <w:bCs/>
+          <w:sz w:val="28"/>
+          <w:szCs w:val="28"/>
+          <w:lang w:val="en-PH"/>
+        </w:rPr>
+        <w:t>Effective Color Scheme:</w:t>
+      </w:r>
+    </w:p>
+    <w:p>
+      <w:pPr>
+        <w:numPr>
+          <w:ilvl w:val="0"/>
+          <w:numId w:val="7"/>
+        </w:numPr>
+        <w:rPr>
+          <w:rFonts w:hint="default"/>
+          <w:b w:val="0"/>
+          <w:bCs w:val="0"/>
+          <w:sz w:val="28"/>
+          <w:szCs w:val="28"/>
+          <w:lang w:val="en-PH"/>
+        </w:rPr>
+      </w:pPr>
+      <w:r>
+        <w:rPr>
+          <w:rFonts w:hint="default"/>
+          <w:b w:val="0"/>
+          <w:bCs w:val="0"/>
+          <w:sz w:val="28"/>
+          <w:szCs w:val="28"/>
+          <w:lang w:val="en-PH"/>
+        </w:rPr>
+        <w:t>Triadic Color Scheme - colors which form an equilateral triangular shape in the color wheel compliments one another and have balanced vibrancy.</w:t>
       </w:r>
     </w:p>
     <w:p>
@@ -1477,9 +2097,11 @@
           <w:numId w:val="0"/>
         </w:numPr>
         <w:spacing w:after="200" w:line="276" w:lineRule="auto"/>
-        <w:ind w:left="420" w:leftChars="0" w:firstLine="420" w:firstLineChars="0"/>
+        <w:jc w:val="center"/>
         <w:rPr>
           <w:rFonts w:hint="default"/>
+          <w:b w:val="0"/>
+          <w:bCs w:val="0"/>
           <w:sz w:val="28"/>
           <w:szCs w:val="28"/>
           <w:lang w:val="en-PH"/>
@@ -1488,43 +2110,76 @@
       <w:r>
         <w:rPr>
           <w:rFonts w:hint="default"/>
-          <w:sz w:val="28"/>
-          <w:szCs w:val="28"/>
-          <w:lang w:val="en-PH"/>
-        </w:rPr>
-        <w:t>Example: em, ex, ch, vmin, vmax, percent (%)</w:t>
+          <w:b w:val="0"/>
+          <w:bCs w:val="0"/>
+          <w:sz w:val="28"/>
+          <w:szCs w:val="28"/>
+          <w:lang w:val="en-PH"/>
+        </w:rPr>
+        <w:drawing>
+          <wp:inline distT="0" distB="0" distL="114300" distR="114300">
+            <wp:extent cx="2381250" cy="2381250"/>
+            <wp:effectExtent l="0" t="0" r="0" b="0"/>
+            <wp:docPr id="1" name="Picture 1" descr="tri"/>
+            <wp:cNvGraphicFramePr>
+              <a:graphicFrameLocks xmlns:a="http://schemas.openxmlformats.org/drawingml/2006/main" noChangeAspect="1"/>
+            </wp:cNvGraphicFramePr>
+            <a:graphic xmlns:a="http://schemas.openxmlformats.org/drawingml/2006/main">
+              <a:graphicData uri="http://schemas.openxmlformats.org/drawingml/2006/picture">
+                <pic:pic xmlns:pic="http://schemas.openxmlformats.org/drawingml/2006/picture">
+                  <pic:nvPicPr>
+                    <pic:cNvPr id="1" name="Picture 1" descr="tri"/>
+                    <pic:cNvPicPr>
+                      <a:picLocks noChangeAspect="1"/>
+                    </pic:cNvPicPr>
+                  </pic:nvPicPr>
+                  <pic:blipFill>
+                    <a:blip r:embed="rId4"/>
+                    <a:stretch>
+                      <a:fillRect/>
+                    </a:stretch>
+                  </pic:blipFill>
+                  <pic:spPr>
+                    <a:xfrm>
+                      <a:off x="0" y="0"/>
+                      <a:ext cx="2381250" cy="2381250"/>
+                    </a:xfrm>
+                    <a:prstGeom prst="rect">
+                      <a:avLst/>
+                    </a:prstGeom>
+                  </pic:spPr>
+                </pic:pic>
+              </a:graphicData>
+            </a:graphic>
+          </wp:inline>
+        </w:drawing>
       </w:r>
     </w:p>
     <w:p>
       <w:pPr>
         <w:numPr>
-          <w:numId w:val="0"/>
+          <w:ilvl w:val="0"/>
+          <w:numId w:val="7"/>
         </w:numPr>
-        <w:ind w:firstLine="420" w:firstLineChars="0"/>
-        <w:rPr>
-          <w:sz w:val="28"/>
-          <w:szCs w:val="28"/>
-          <w:lang w:val="en-PH"/>
-        </w:rPr>
-      </w:pPr>
-      <w:r>
         <w:rPr>
           <w:rFonts w:hint="default"/>
-          <w:sz w:val="28"/>
-          <w:szCs w:val="28"/>
-          <w:lang w:val="en-PH"/>
-        </w:rPr>
-        <w:t xml:space="preserve">2.) Absolute Lengths - the length is fixed. It is defined by a number </w:t>
-      </w:r>
+          <w:b w:val="0"/>
+          <w:bCs w:val="0"/>
+          <w:sz w:val="28"/>
+          <w:szCs w:val="28"/>
+          <w:lang w:val="en-PH"/>
+        </w:rPr>
+      </w:pPr>
       <w:r>
         <w:rPr>
           <w:rFonts w:hint="default"/>
-          <w:sz w:val="28"/>
-          <w:szCs w:val="28"/>
-          <w:lang w:val="en-PH"/>
-        </w:rPr>
-        <w:tab/>
-        <w:t xml:space="preserve">   value and then a unit.</w:t>
+          <w:b w:val="0"/>
+          <w:bCs w:val="0"/>
+          <w:sz w:val="28"/>
+          <w:szCs w:val="28"/>
+          <w:lang w:val="en-PH"/>
+        </w:rPr>
+        <w:t>Split Complimentary Scheme - combination of colors opposite to one another are complimentary.</w:t>
       </w:r>
     </w:p>
     <w:p>
@@ -1533,9 +2188,11 @@
           <w:numId w:val="0"/>
         </w:numPr>
         <w:spacing w:after="200" w:line="276" w:lineRule="auto"/>
-        <w:ind w:left="420" w:leftChars="0" w:firstLine="420" w:firstLineChars="0"/>
+        <w:jc w:val="center"/>
         <w:rPr>
           <w:rFonts w:hint="default"/>
+          <w:b w:val="0"/>
+          <w:bCs w:val="0"/>
           <w:sz w:val="28"/>
           <w:szCs w:val="28"/>
           <w:lang w:val="en-PH"/>
@@ -1544,11 +2201,76 @@
       <w:r>
         <w:rPr>
           <w:rFonts w:hint="default"/>
-          <w:sz w:val="28"/>
-          <w:szCs w:val="28"/>
-          <w:lang w:val="en-PH"/>
-        </w:rPr>
-        <w:t>Example: cm, in, pt</w:t>
+          <w:b w:val="0"/>
+          <w:bCs w:val="0"/>
+          <w:sz w:val="28"/>
+          <w:szCs w:val="28"/>
+          <w:lang w:val="en-PH"/>
+        </w:rPr>
+        <w:drawing>
+          <wp:inline distT="0" distB="0" distL="114300" distR="114300">
+            <wp:extent cx="2381250" cy="2381250"/>
+            <wp:effectExtent l="0" t="0" r="0" b="0"/>
+            <wp:docPr id="2" name="Picture 2" descr="compound"/>
+            <wp:cNvGraphicFramePr>
+              <a:graphicFrameLocks xmlns:a="http://schemas.openxmlformats.org/drawingml/2006/main" noChangeAspect="1"/>
+            </wp:cNvGraphicFramePr>
+            <a:graphic xmlns:a="http://schemas.openxmlformats.org/drawingml/2006/main">
+              <a:graphicData uri="http://schemas.openxmlformats.org/drawingml/2006/picture">
+                <pic:pic xmlns:pic="http://schemas.openxmlformats.org/drawingml/2006/picture">
+                  <pic:nvPicPr>
+                    <pic:cNvPr id="2" name="Picture 2" descr="compound"/>
+                    <pic:cNvPicPr>
+                      <a:picLocks noChangeAspect="1"/>
+                    </pic:cNvPicPr>
+                  </pic:nvPicPr>
+                  <pic:blipFill>
+                    <a:blip r:embed="rId5"/>
+                    <a:stretch>
+                      <a:fillRect/>
+                    </a:stretch>
+                  </pic:blipFill>
+                  <pic:spPr>
+                    <a:xfrm>
+                      <a:off x="0" y="0"/>
+                      <a:ext cx="2381250" cy="2381250"/>
+                    </a:xfrm>
+                    <a:prstGeom prst="rect">
+                      <a:avLst/>
+                    </a:prstGeom>
+                  </pic:spPr>
+                </pic:pic>
+              </a:graphicData>
+            </a:graphic>
+          </wp:inline>
+        </w:drawing>
+      </w:r>
+    </w:p>
+    <w:p>
+      <w:pPr>
+        <w:numPr>
+          <w:ilvl w:val="0"/>
+          <w:numId w:val="7"/>
+        </w:numPr>
+        <w:rPr>
+          <w:rFonts w:hint="default"/>
+          <w:b w:val="0"/>
+          <w:bCs w:val="0"/>
+          <w:sz w:val="28"/>
+          <w:szCs w:val="28"/>
+          <w:lang w:val="en-PH"/>
+        </w:rPr>
+      </w:pPr>
+      <w:r>
+        <w:rPr>
+          <w:rFonts w:hint="default"/>
+          <w:b w:val="0"/>
+          <w:bCs w:val="0"/>
+          <w:sz w:val="28"/>
+          <w:szCs w:val="28"/>
+          <w:lang w:val="en-PH"/>
+        </w:rPr>
+        <w:t>Analogous - combination of colors adjacent with one another.</w:t>
       </w:r>
     </w:p>
     <w:p>
@@ -1557,389 +2279,76 @@
           <w:numId w:val="0"/>
         </w:numPr>
         <w:spacing w:after="200" w:line="276" w:lineRule="auto"/>
+        <w:jc w:val="center"/>
+        <w:rPr>
+          <w:b/>
+          <w:bCs/>
+          <w:sz w:val="28"/>
+          <w:szCs w:val="28"/>
+          <w:lang w:val="en-PH"/>
+        </w:rPr>
+      </w:pPr>
+      <w:r>
         <w:rPr>
           <w:rFonts w:hint="default"/>
-          <w:sz w:val="28"/>
-          <w:szCs w:val="28"/>
-          <w:lang w:val="en-PH"/>
-        </w:rPr>
-      </w:pPr>
-      <w:r>
-        <w:rPr>
-          <w:rFonts w:hint="default"/>
-          <w:sz w:val="28"/>
-          <w:szCs w:val="28"/>
-          <w:lang w:val="en-PH"/>
-        </w:rPr>
-        <w:t>Source: (CSS Units, n.d.)</w:t>
-      </w:r>
-    </w:p>
-    <w:p>
-      <w:pPr>
-        <w:numPr>
-          <w:ilvl w:val="0"/>
-          <w:numId w:val="6"/>
-        </w:numPr>
-        <w:rPr>
-          <w:sz w:val="28"/>
-          <w:szCs w:val="28"/>
-          <w:lang w:val="en-PH"/>
-        </w:rPr>
-      </w:pPr>
-      <w:r>
-        <w:rPr>
-          <w:sz w:val="28"/>
-          <w:szCs w:val="28"/>
-          <w:lang w:val="en-PH"/>
-        </w:rPr>
-        <w:t>Angle units - used in some gradient and transform durations</w:t>
-      </w:r>
-    </w:p>
-    <w:p>
-      <w:pPr>
-        <w:ind w:firstLine="420"/>
-        <w:rPr>
-          <w:sz w:val="28"/>
-          <w:szCs w:val="28"/>
-          <w:lang w:val="en-PH"/>
-        </w:rPr>
-      </w:pPr>
-      <w:r>
-        <w:rPr>
-          <w:sz w:val="28"/>
-          <w:szCs w:val="28"/>
-          <w:lang w:val="en-PH"/>
-        </w:rPr>
-        <w:t>*deg, grad, rad, turn</w:t>
-      </w:r>
-    </w:p>
-    <w:p>
-      <w:pPr>
-        <w:numPr>
-          <w:ilvl w:val="0"/>
-          <w:numId w:val="6"/>
-        </w:numPr>
-        <w:rPr>
-          <w:sz w:val="28"/>
-          <w:szCs w:val="28"/>
-          <w:lang w:val="en-PH"/>
-        </w:rPr>
-      </w:pPr>
-      <w:r>
-        <w:rPr>
-          <w:sz w:val="28"/>
-          <w:szCs w:val="28"/>
-          <w:lang w:val="en-PH"/>
-        </w:rPr>
-        <w:t>Duration or Time units - typically used in transitions and animations</w:t>
-      </w:r>
-    </w:p>
-    <w:p>
-      <w:pPr>
-        <w:ind w:firstLine="420"/>
-        <w:rPr>
-          <w:sz w:val="28"/>
-          <w:szCs w:val="28"/>
-          <w:lang w:val="en-PH"/>
-        </w:rPr>
-      </w:pPr>
-      <w:r>
-        <w:rPr>
-          <w:sz w:val="28"/>
-          <w:szCs w:val="28"/>
-          <w:lang w:val="en-PH"/>
-        </w:rPr>
-        <w:t>*s, ms</w:t>
-      </w:r>
-    </w:p>
-    <w:p>
-      <w:pPr>
-        <w:numPr>
-          <w:ilvl w:val="0"/>
-          <w:numId w:val="6"/>
-        </w:numPr>
-        <w:rPr>
-          <w:sz w:val="28"/>
-          <w:szCs w:val="28"/>
-          <w:lang w:val="en-PH"/>
-        </w:rPr>
-      </w:pPr>
-      <w:r>
-        <w:rPr>
-          <w:sz w:val="28"/>
-          <w:szCs w:val="28"/>
-          <w:lang w:val="en-PH"/>
-        </w:rPr>
-        <w:t>Frequency units - initially introduced in CSS2 for the now deprecated aural media type. It was reintroduced in CSS3 but is mostly unused.</w:t>
-      </w:r>
-    </w:p>
-    <w:p>
-      <w:pPr>
-        <w:ind w:firstLine="420"/>
-        <w:rPr>
-          <w:sz w:val="28"/>
-          <w:szCs w:val="28"/>
-          <w:lang w:val="en-PH"/>
-        </w:rPr>
-      </w:pPr>
-      <w:r>
-        <w:rPr>
-          <w:sz w:val="28"/>
-          <w:szCs w:val="28"/>
-          <w:lang w:val="en-PH"/>
-        </w:rPr>
-        <w:t>*Hz, kHz</w:t>
-      </w:r>
-    </w:p>
-    <w:p>
-      <w:pPr>
-        <w:numPr>
-          <w:ilvl w:val="0"/>
-          <w:numId w:val="6"/>
-        </w:numPr>
-        <w:rPr>
-          <w:sz w:val="28"/>
-          <w:szCs w:val="28"/>
-          <w:lang w:val="en-PH"/>
-        </w:rPr>
-      </w:pPr>
-      <w:r>
-        <w:rPr>
-          <w:sz w:val="28"/>
-          <w:szCs w:val="28"/>
-          <w:lang w:val="en-PH"/>
-        </w:rPr>
-        <w:t>Resolution units - used in controlling the resolution of images as wekk as media queries.</w:t>
-      </w:r>
-    </w:p>
-    <w:p>
-      <w:pPr>
-        <w:ind w:firstLine="420"/>
-        <w:rPr>
-          <w:sz w:val="28"/>
-          <w:szCs w:val="28"/>
-          <w:lang w:val="en-PH"/>
-        </w:rPr>
-      </w:pPr>
-      <w:r>
-        <w:rPr>
-          <w:sz w:val="28"/>
-          <w:szCs w:val="28"/>
-          <w:lang w:val="en-PH"/>
-        </w:rPr>
-        <w:t>*dpi (dots per inch), dpcm (dots per centimeter), dppx (dots per px)</w:t>
-      </w:r>
-    </w:p>
-    <w:p>
-      <w:pPr>
-        <w:ind w:firstLine="420"/>
-        <w:rPr>
-          <w:sz w:val="28"/>
-          <w:szCs w:val="28"/>
-          <w:lang w:val="en-PH"/>
-        </w:rPr>
-      </w:pPr>
-      <w:r>
-        <w:rPr>
-          <w:sz w:val="28"/>
-          <w:szCs w:val="28"/>
-          <w:lang w:val="en-PH"/>
-        </w:rPr>
-        <w:t>*numbers with a percent symbol (%) as a suffix</w:t>
-      </w:r>
-    </w:p>
-    <w:p>
-      <w:pPr>
-        <w:numPr>
-          <w:ilvl w:val="0"/>
-          <w:numId w:val="6"/>
-        </w:numPr>
-        <w:rPr>
-          <w:sz w:val="28"/>
-          <w:szCs w:val="28"/>
-          <w:lang w:val="en-PH"/>
-        </w:rPr>
-      </w:pPr>
-      <w:r>
-        <w:rPr>
-          <w:sz w:val="28"/>
-          <w:szCs w:val="28"/>
-          <w:lang w:val="en-PH"/>
-        </w:rPr>
-        <w:t>URL and URIs - url() function with an absolute or relative (to the stylesheet) URL.</w:t>
-      </w:r>
-    </w:p>
-    <w:p>
-      <w:pPr>
-        <w:ind w:firstLine="420"/>
-        <w:rPr>
-          <w:sz w:val="28"/>
-          <w:szCs w:val="28"/>
-          <w:lang w:val="en-PH"/>
-        </w:rPr>
-      </w:pPr>
-      <w:r>
-        <w:rPr>
-          <w:sz w:val="28"/>
-          <w:szCs w:val="28"/>
-          <w:lang w:val="en-PH"/>
-        </w:rPr>
-        <w:t>*colors i.e. color keywords</w:t>
-      </w:r>
-    </w:p>
-    <w:p>
-      <w:pPr>
-        <w:ind w:firstLine="420"/>
-        <w:rPr>
-          <w:sz w:val="28"/>
-          <w:szCs w:val="28"/>
-          <w:lang w:val="en-PH"/>
-        </w:rPr>
-      </w:pPr>
-      <w:r>
-        <w:rPr>
-          <w:sz w:val="28"/>
-          <w:szCs w:val="28"/>
-          <w:lang w:val="en-PH"/>
-        </w:rPr>
-        <w:t>*RGB hexadecimal notation - denoted by pound symbol (#)</w:t>
-      </w:r>
-    </w:p>
-    <w:p>
-      <w:pPr>
-        <w:ind w:firstLine="420"/>
-        <w:rPr>
-          <w:sz w:val="28"/>
-          <w:szCs w:val="28"/>
-          <w:lang w:val="en-PH"/>
-        </w:rPr>
-      </w:pPr>
-      <w:r>
-        <w:rPr>
-          <w:sz w:val="28"/>
-          <w:szCs w:val="28"/>
-          <w:lang w:val="en-PH"/>
-        </w:rPr>
-        <w:t>*RGB functions - example: rgb(255, 0, 0), rgba () - alpha</w:t>
-      </w:r>
-    </w:p>
-    <w:p>
-      <w:pPr>
-        <w:ind w:firstLine="420"/>
-        <w:rPr>
-          <w:sz w:val="28"/>
-          <w:szCs w:val="28"/>
-          <w:lang w:val="en-PH"/>
-        </w:rPr>
-      </w:pPr>
-      <w:r>
-        <w:rPr>
-          <w:sz w:val="28"/>
-          <w:szCs w:val="28"/>
-          <w:lang w:val="en-PH"/>
-        </w:rPr>
-        <w:t>*HSL functions -refers to the angles of the color wheel, example: hsl(0, 100%, 0%) where 0 refers to the angle in the color wheel, 100% for the saturation and 0% for lightness.</w:t>
-      </w:r>
-    </w:p>
-    <w:p>
-      <w:pPr>
-        <w:ind w:firstLine="420"/>
-        <w:rPr>
-          <w:sz w:val="28"/>
-          <w:szCs w:val="28"/>
-          <w:lang w:val="en-PH"/>
-        </w:rPr>
-      </w:pPr>
-      <w:r>
-        <w:rPr>
-          <w:sz w:val="28"/>
-          <w:szCs w:val="28"/>
-          <w:lang w:val="en-PH"/>
-        </w:rPr>
-        <w:t>*currentcolor, transparent</w:t>
-      </w:r>
-    </w:p>
-    <w:p>
-      <w:pPr>
-        <w:ind w:firstLine="420"/>
-        <w:rPr>
-          <w:sz w:val="28"/>
-          <w:szCs w:val="28"/>
-          <w:lang w:val="en-PH"/>
-        </w:rPr>
-      </w:pPr>
-    </w:p>
-    <w:p>
-      <w:pPr>
-        <w:rPr>
-          <w:sz w:val="28"/>
-          <w:szCs w:val="28"/>
-          <w:lang w:val="en-PH"/>
-        </w:rPr>
-      </w:pPr>
-      <w:r>
-        <w:rPr>
-          <w:sz w:val="28"/>
-          <w:szCs w:val="28"/>
-          <w:lang w:val="en-PH"/>
-        </w:rPr>
-        <w:t>Additional information:</w:t>
-      </w:r>
-    </w:p>
-    <w:p>
-      <w:pPr>
-        <w:rPr>
-          <w:sz w:val="28"/>
-          <w:szCs w:val="28"/>
-          <w:lang w:val="en-PH"/>
-        </w:rPr>
-      </w:pPr>
-      <w:r>
-        <w:rPr>
-          <w:sz w:val="28"/>
-          <w:szCs w:val="28"/>
-          <w:lang w:val="en-PH"/>
-        </w:rPr>
-        <w:t>* Color Theory - sets the basic understanding for the associating colors with contrast, complementation and vibrancy.</w:t>
-      </w:r>
-    </w:p>
-    <w:p>
-      <w:pPr>
-        <w:ind w:firstLine="420" w:firstLineChars="0"/>
-        <w:rPr>
-          <w:b/>
-          <w:bCs/>
-          <w:sz w:val="28"/>
-          <w:szCs w:val="28"/>
-          <w:lang w:val="en-PH"/>
-        </w:rPr>
-      </w:pPr>
-      <w:r>
-        <w:rPr>
-          <w:b/>
-          <w:bCs/>
-          <w:sz w:val="28"/>
-          <w:szCs w:val="28"/>
-          <w:lang w:val="en-PH"/>
-        </w:rPr>
-        <w:t xml:space="preserve">Contrast </w:t>
-      </w:r>
-      <w:r>
-        <w:rPr>
           <w:b w:val="0"/>
           <w:bCs w:val="0"/>
           <w:sz w:val="28"/>
           <w:szCs w:val="28"/>
           <w:lang w:val="en-PH"/>
         </w:rPr>
-        <w:t>- sets the background and foreground apart by separating the colors used.</w:t>
-      </w:r>
+        <w:drawing>
+          <wp:inline distT="0" distB="0" distL="114300" distR="114300">
+            <wp:extent cx="2381250" cy="2381250"/>
+            <wp:effectExtent l="0" t="0" r="0" b="0"/>
+            <wp:docPr id="3" name="Picture 3" descr="ana"/>
+            <wp:cNvGraphicFramePr>
+              <a:graphicFrameLocks xmlns:a="http://schemas.openxmlformats.org/drawingml/2006/main" noChangeAspect="1"/>
+            </wp:cNvGraphicFramePr>
+            <a:graphic xmlns:a="http://schemas.openxmlformats.org/drawingml/2006/main">
+              <a:graphicData uri="http://schemas.openxmlformats.org/drawingml/2006/picture">
+                <pic:pic xmlns:pic="http://schemas.openxmlformats.org/drawingml/2006/picture">
+                  <pic:nvPicPr>
+                    <pic:cNvPr id="3" name="Picture 3" descr="ana"/>
+                    <pic:cNvPicPr>
+                      <a:picLocks noChangeAspect="1"/>
+                    </pic:cNvPicPr>
+                  </pic:nvPicPr>
+                  <pic:blipFill>
+                    <a:blip r:embed="rId6"/>
+                    <a:stretch>
+                      <a:fillRect/>
+                    </a:stretch>
+                  </pic:blipFill>
+                  <pic:spPr>
+                    <a:xfrm>
+                      <a:off x="0" y="0"/>
+                      <a:ext cx="2381250" cy="2381250"/>
+                    </a:xfrm>
+                    <a:prstGeom prst="rect">
+                      <a:avLst/>
+                    </a:prstGeom>
+                  </pic:spPr>
+                </pic:pic>
+              </a:graphicData>
+            </a:graphic>
+          </wp:inline>
+        </w:drawing>
+      </w:r>
+    </w:p>
+    <w:p>
+      <w:pPr>
+        <w:rPr>
+          <w:sz w:val="28"/>
+          <w:szCs w:val="28"/>
+          <w:lang w:val="en-PH"/>
+        </w:rPr>
+      </w:pPr>
       <w:bookmarkStart w:id="0" w:name="_GoBack"/>
       <w:bookmarkEnd w:id="0"/>
     </w:p>
     <w:p>
       <w:pPr>
-        <w:ind w:firstLine="420" w:firstLineChars="0"/>
         <w:rPr>
           <w:b/>
           <w:bCs/>
@@ -1956,261 +2365,7 @@
           <w:szCs w:val="28"/>
           <w:lang w:val="en-PH"/>
         </w:rPr>
-        <w:t>Complementation</w:t>
-      </w:r>
-    </w:p>
-    <w:p>
-      <w:pPr>
-        <w:ind w:firstLine="420" w:firstLineChars="0"/>
-        <w:rPr>
-          <w:b/>
-          <w:bCs/>
-          <w:sz w:val="28"/>
-          <w:szCs w:val="28"/>
-          <w:lang w:val="en-PH"/>
-        </w:rPr>
-      </w:pPr>
-      <w:r>
-        <w:rPr>
-          <w:b/>
-          <w:bCs/>
-          <w:sz w:val="28"/>
-          <w:szCs w:val="28"/>
-          <w:lang w:val="en-PH"/>
-        </w:rPr>
-        <w:t>Vibrancy</w:t>
-      </w:r>
-    </w:p>
-    <w:p>
-      <w:pPr>
-        <w:ind w:firstLine="420" w:firstLineChars="0"/>
-        <w:rPr>
-          <w:b/>
-          <w:bCs/>
-          <w:sz w:val="28"/>
-          <w:szCs w:val="28"/>
-          <w:lang w:val="en-PH"/>
-        </w:rPr>
-      </w:pPr>
-    </w:p>
-    <w:p>
-      <w:pPr>
-        <w:rPr>
-          <w:b/>
-          <w:bCs/>
-          <w:sz w:val="28"/>
-          <w:szCs w:val="28"/>
-          <w:lang w:val="en-PH"/>
-        </w:rPr>
-      </w:pPr>
-      <w:r>
-        <w:rPr>
-          <w:b/>
-          <w:bCs/>
-          <w:sz w:val="28"/>
-          <w:szCs w:val="28"/>
-          <w:lang w:val="en-PH"/>
-        </w:rPr>
-        <w:t>Miscellaneous types SEARCH DEF and EX</w:t>
-      </w:r>
-    </w:p>
-    <w:p>
-      <w:pPr>
-        <w:rPr>
-          <w:b/>
-          <w:bCs/>
-          <w:sz w:val="28"/>
-          <w:szCs w:val="28"/>
-          <w:lang w:val="en-PH"/>
-        </w:rPr>
-      </w:pPr>
-    </w:p>
-    <w:p>
-      <w:pPr>
-        <w:rPr>
-          <w:sz w:val="28"/>
-          <w:szCs w:val="28"/>
-          <w:lang w:val="en-PH"/>
-        </w:rPr>
-      </w:pPr>
-    </w:p>
-    <w:p>
-      <w:pPr>
-        <w:rPr>
-          <w:b/>
-          <w:bCs/>
-          <w:sz w:val="28"/>
-          <w:szCs w:val="28"/>
-          <w:lang w:val="en-PH"/>
-        </w:rPr>
-      </w:pPr>
-      <w:r>
-        <w:rPr>
-          <w:b/>
-          <w:bCs/>
-          <w:sz w:val="28"/>
-          <w:szCs w:val="28"/>
-          <w:lang w:val="en-PH"/>
-        </w:rPr>
         <w:t>CSS Preprocessors, Frameworks, and Prolyfills</w:t>
-      </w:r>
-    </w:p>
-    <w:p>
-      <w:pPr>
-        <w:pStyle w:val="5"/>
-        <w:numPr>
-          <w:ilvl w:val="0"/>
-          <w:numId w:val="7"/>
-        </w:numPr>
-        <w:rPr>
-          <w:sz w:val="28"/>
-          <w:szCs w:val="28"/>
-          <w:lang w:val="en-PH"/>
-        </w:rPr>
-      </w:pPr>
-      <w:r>
-        <w:rPr>
-          <w:sz w:val="28"/>
-          <w:szCs w:val="28"/>
-          <w:lang w:val="en-PH"/>
-        </w:rPr>
-        <w:t xml:space="preserve">CSS Preprocessors – framework or library which generates CSS using a custom language syntax that typically features that don’t exist in pure CSS i.e variables, control flow, nesting, minutes. </w:t>
-      </w:r>
-    </w:p>
-    <w:p>
-      <w:pPr>
-        <w:pStyle w:val="5"/>
-        <w:rPr>
-          <w:bCs/>
-          <w:sz w:val="28"/>
-          <w:szCs w:val="28"/>
-          <w:lang w:val="en-PH"/>
-        </w:rPr>
-      </w:pPr>
-      <w:r>
-        <w:rPr>
-          <w:bCs/>
-          <w:sz w:val="28"/>
-          <w:szCs w:val="28"/>
-          <w:lang w:val="en-PH"/>
-        </w:rPr>
-        <w:t xml:space="preserve">Example: Sass </w:t>
-      </w:r>
-      <w:r>
-        <w:rPr>
-          <w:b/>
-          <w:bCs/>
-          <w:sz w:val="28"/>
-          <w:szCs w:val="28"/>
-          <w:lang w:val="en-PH"/>
-        </w:rPr>
-        <w:t xml:space="preserve">????, </w:t>
-      </w:r>
-      <w:r>
-        <w:rPr>
-          <w:bCs/>
-          <w:sz w:val="28"/>
-          <w:szCs w:val="28"/>
-          <w:lang w:val="en-PH"/>
-        </w:rPr>
-        <w:t xml:space="preserve">Less </w:t>
-      </w:r>
-      <w:r>
-        <w:rPr>
-          <w:b/>
-          <w:bCs/>
-          <w:sz w:val="28"/>
-          <w:szCs w:val="28"/>
-          <w:lang w:val="en-PH"/>
-        </w:rPr>
-        <w:t>???</w:t>
-      </w:r>
-      <w:r>
-        <w:rPr>
-          <w:bCs/>
-          <w:sz w:val="28"/>
-          <w:szCs w:val="28"/>
-          <w:lang w:val="en-PH"/>
-        </w:rPr>
-        <w:t xml:space="preserve">, Stylus </w:t>
-      </w:r>
-    </w:p>
-    <w:p>
-      <w:pPr>
-        <w:pStyle w:val="5"/>
-        <w:rPr>
-          <w:bCs/>
-          <w:sz w:val="28"/>
-          <w:szCs w:val="28"/>
-          <w:lang w:val="en-PH"/>
-        </w:rPr>
-      </w:pPr>
-      <w:r>
-        <w:rPr>
-          <w:bCs/>
-          <w:sz w:val="28"/>
-          <w:szCs w:val="28"/>
-          <w:lang w:val="en-PH"/>
-        </w:rPr>
-        <w:t>Note: These are not compatible with most browsers. It will need some extensions in order to run it.</w:t>
-      </w:r>
-    </w:p>
-    <w:p>
-      <w:pPr>
-        <w:pStyle w:val="5"/>
-        <w:rPr>
-          <w:sz w:val="28"/>
-          <w:szCs w:val="28"/>
-          <w:lang w:val="en-PH"/>
-        </w:rPr>
-      </w:pPr>
-      <w:r>
-        <w:rPr>
-          <w:b/>
-          <w:bCs/>
-          <w:sz w:val="28"/>
-          <w:szCs w:val="28"/>
-          <w:lang w:val="en-PH"/>
-        </w:rPr>
-        <w:t>SEARCH DEF and EX</w:t>
-      </w:r>
-    </w:p>
-    <w:p>
-      <w:pPr>
-        <w:pStyle w:val="5"/>
-        <w:rPr>
-          <w:sz w:val="28"/>
-          <w:szCs w:val="28"/>
-          <w:lang w:val="en-PH"/>
-        </w:rPr>
-      </w:pPr>
-    </w:p>
-    <w:p>
-      <w:pPr>
-        <w:pStyle w:val="5"/>
-        <w:rPr>
-          <w:b/>
-          <w:sz w:val="28"/>
-          <w:szCs w:val="28"/>
-          <w:lang w:val="en-PH"/>
-        </w:rPr>
-      </w:pPr>
-      <w:r>
-        <w:rPr>
-          <w:sz w:val="28"/>
-          <w:szCs w:val="28"/>
-          <w:lang w:val="en-PH"/>
-        </w:rPr>
-        <w:t xml:space="preserve">2 Syntax of Sass </w:t>
-      </w:r>
-      <w:r>
-        <w:rPr>
-          <w:b/>
-          <w:sz w:val="28"/>
-          <w:szCs w:val="28"/>
-          <w:lang w:val="en-PH"/>
-        </w:rPr>
-        <w:t>???</w:t>
       </w:r>
     </w:p>
     <w:p>
@@ -2221,12 +2376,170 @@
           <w:numId w:val="8"/>
         </w:numPr>
         <w:rPr>
+          <w:sz w:val="28"/>
+          <w:szCs w:val="28"/>
+          <w:lang w:val="en-PH"/>
+        </w:rPr>
+      </w:pPr>
+      <w:r>
+        <w:rPr>
+          <w:sz w:val="28"/>
+          <w:szCs w:val="28"/>
+          <w:lang w:val="en-PH"/>
+        </w:rPr>
+        <w:t xml:space="preserve">CSS Preprocessors – framework or library which generates CSS using a custom language syntax that typically features that don’t exist in pure CSS i.e variables, control flow, nesting, minutes. </w:t>
+      </w:r>
+    </w:p>
+    <w:p>
+      <w:pPr>
+        <w:pStyle w:val="5"/>
+        <w:rPr>
+          <w:bCs/>
+          <w:sz w:val="28"/>
+          <w:szCs w:val="28"/>
+          <w:lang w:val="en-PH"/>
+        </w:rPr>
+      </w:pPr>
+      <w:r>
+        <w:rPr>
+          <w:bCs/>
+          <w:sz w:val="28"/>
+          <w:szCs w:val="28"/>
+          <w:lang w:val="en-PH"/>
+        </w:rPr>
+        <w:t xml:space="preserve">Example: Sass </w:t>
+      </w:r>
+      <w:r>
+        <w:rPr>
           <w:b/>
           <w:bCs/>
           <w:sz w:val="28"/>
           <w:szCs w:val="28"/>
           <w:lang w:val="en-PH"/>
         </w:rPr>
+        <w:t xml:space="preserve">????, </w:t>
+      </w:r>
+      <w:r>
+        <w:rPr>
+          <w:bCs/>
+          <w:sz w:val="28"/>
+          <w:szCs w:val="28"/>
+          <w:lang w:val="en-PH"/>
+        </w:rPr>
+        <w:t xml:space="preserve">Less </w:t>
+      </w:r>
+      <w:r>
+        <w:rPr>
+          <w:b/>
+          <w:bCs/>
+          <w:sz w:val="28"/>
+          <w:szCs w:val="28"/>
+          <w:lang w:val="en-PH"/>
+        </w:rPr>
+        <w:t>???</w:t>
+      </w:r>
+      <w:r>
+        <w:rPr>
+          <w:bCs/>
+          <w:sz w:val="28"/>
+          <w:szCs w:val="28"/>
+          <w:lang w:val="en-PH"/>
+        </w:rPr>
+        <w:t xml:space="preserve">, Stylus </w:t>
+      </w:r>
+    </w:p>
+    <w:p>
+      <w:pPr>
+        <w:pStyle w:val="5"/>
+        <w:rPr>
+          <w:bCs/>
+          <w:sz w:val="28"/>
+          <w:szCs w:val="28"/>
+          <w:lang w:val="en-PH"/>
+        </w:rPr>
+      </w:pPr>
+      <w:r>
+        <w:rPr>
+          <w:bCs/>
+          <w:sz w:val="28"/>
+          <w:szCs w:val="28"/>
+          <w:lang w:val="en-PH"/>
+        </w:rPr>
+        <w:t>Note: These are not compatible with most browsers. It will need some extensions in order to run it.</w:t>
+      </w:r>
+    </w:p>
+    <w:p>
+      <w:pPr>
+        <w:pStyle w:val="5"/>
+        <w:rPr>
+          <w:sz w:val="28"/>
+          <w:szCs w:val="28"/>
+          <w:lang w:val="en-PH"/>
+        </w:rPr>
+      </w:pPr>
+      <w:r>
+        <w:rPr>
+          <w:b/>
+          <w:bCs/>
+          <w:sz w:val="28"/>
+          <w:szCs w:val="28"/>
+          <w:lang w:val="en-PH"/>
+        </w:rPr>
+        <w:t>SEARCH DEF and EX</w:t>
+      </w:r>
+    </w:p>
+    <w:p>
+      <w:pPr>
+        <w:pStyle w:val="5"/>
+        <w:rPr>
+          <w:sz w:val="28"/>
+          <w:szCs w:val="28"/>
+          <w:lang w:val="en-PH"/>
+        </w:rPr>
+      </w:pPr>
+    </w:p>
+    <w:p>
+      <w:pPr>
+        <w:pStyle w:val="5"/>
+        <w:rPr>
+          <w:b/>
+          <w:sz w:val="28"/>
+          <w:szCs w:val="28"/>
+          <w:lang w:val="en-PH"/>
+        </w:rPr>
+      </w:pPr>
+      <w:r>
+        <w:rPr>
+          <w:sz w:val="28"/>
+          <w:szCs w:val="28"/>
+          <w:lang w:val="en-PH"/>
+        </w:rPr>
+        <w:t xml:space="preserve">2 Syntax of Sass </w:t>
+      </w:r>
+      <w:r>
+        <w:rPr>
+          <w:b/>
+          <w:sz w:val="28"/>
+          <w:szCs w:val="28"/>
+          <w:lang w:val="en-PH"/>
+        </w:rPr>
+        <w:t>???</w:t>
+      </w:r>
+    </w:p>
+    <w:p>
+      <w:pPr>
+        <w:pStyle w:val="5"/>
+        <w:numPr>
+          <w:ilvl w:val="0"/>
+          <w:numId w:val="9"/>
+        </w:numPr>
+        <w:rPr>
+          <w:b/>
+          <w:bCs/>
+          <w:sz w:val="28"/>
+          <w:szCs w:val="28"/>
+          <w:lang w:val="en-PH"/>
+        </w:rPr>
       </w:pPr>
       <w:r>
         <w:rPr>
@@ -2246,6 +2559,52 @@
         </w:rPr>
         <w:t>SEARCH DEF and EX</w:t>
       </w:r>
+    </w:p>
+    <w:p>
+      <w:pPr>
+        <w:pStyle w:val="5"/>
+        <w:numPr>
+          <w:ilvl w:val="0"/>
+          <w:numId w:val="9"/>
+        </w:numPr>
+        <w:rPr>
+          <w:b/>
+          <w:bCs/>
+          <w:sz w:val="28"/>
+          <w:szCs w:val="28"/>
+          <w:lang w:val="en-PH"/>
+        </w:rPr>
+      </w:pPr>
+      <w:r>
+        <w:rPr>
+          <w:bCs/>
+          <w:sz w:val="28"/>
+          <w:szCs w:val="28"/>
+          <w:lang w:val="en-PH"/>
+        </w:rPr>
+        <w:t xml:space="preserve">Scss </w:t>
+      </w:r>
+      <w:r>
+        <w:rPr>
+          <w:b/>
+          <w:bCs/>
+          <w:sz w:val="28"/>
+          <w:szCs w:val="28"/>
+          <w:lang w:val="en-PH"/>
+        </w:rPr>
+        <w:t>SEARCH DEF and EX</w:t>
+      </w:r>
+    </w:p>
+    <w:p>
+      <w:pPr>
+        <w:rPr>
+          <w:b/>
+          <w:bCs/>
+          <w:sz w:val="28"/>
+          <w:szCs w:val="28"/>
+          <w:lang w:val="en-PH"/>
+        </w:rPr>
+      </w:pPr>
     </w:p>
     <w:p>
       <w:pPr>
@@ -2255,37 +2614,35 @@
           <w:numId w:val="8"/>
         </w:numPr>
         <w:rPr>
+          <w:bCs/>
+          <w:sz w:val="28"/>
+          <w:szCs w:val="28"/>
+          <w:lang w:val="en-PH"/>
+        </w:rPr>
+      </w:pPr>
+      <w:r>
+        <w:rPr>
+          <w:bCs/>
+          <w:sz w:val="28"/>
+          <w:szCs w:val="28"/>
+          <w:lang w:val="en-PH"/>
+        </w:rPr>
+        <w:t xml:space="preserve">CSS Frameworks – provides predefined CSS design functionality that can be reused, extended, or customized. </w:t>
+      </w:r>
+      <w:r>
+        <w:rPr>
           <w:b/>
           <w:bCs/>
           <w:sz w:val="28"/>
           <w:szCs w:val="28"/>
           <w:lang w:val="en-PH"/>
         </w:rPr>
-      </w:pPr>
-      <w:r>
-        <w:rPr>
-          <w:bCs/>
-          <w:sz w:val="28"/>
-          <w:szCs w:val="28"/>
-          <w:lang w:val="en-PH"/>
-        </w:rPr>
-        <w:t xml:space="preserve">Scss </w:t>
-      </w:r>
-      <w:r>
-        <w:rPr>
-          <w:b/>
-          <w:bCs/>
-          <w:sz w:val="28"/>
-          <w:szCs w:val="28"/>
-          <w:lang w:val="en-PH"/>
-        </w:rPr>
         <w:t>SEARCH DEF and EX</w:t>
       </w:r>
     </w:p>
     <w:p>
       <w:pPr>
         <w:rPr>
-          <w:b/>
           <w:bCs/>
           <w:sz w:val="28"/>
           <w:szCs w:val="28"/>
@@ -2298,51 +2655,7 @@
         <w:pStyle w:val="5"/>
         <w:numPr>
           <w:ilvl w:val="0"/>
-          <w:numId w:val="7"/>
-        </w:numPr>
-        <w:rPr>
-          <w:bCs/>
-          <w:sz w:val="28"/>
-          <w:szCs w:val="28"/>
-          <w:lang w:val="en-PH"/>
-        </w:rPr>
-      </w:pPr>
-      <w:r>
-        <w:rPr>
-          <w:bCs/>
-          <w:sz w:val="28"/>
-          <w:szCs w:val="28"/>
-          <w:lang w:val="en-PH"/>
-        </w:rPr>
-        <w:t xml:space="preserve">CSS Frameworks – provides predefined CSS design functionality that can be reused, extended, or customized. </w:t>
-      </w:r>
-      <w:r>
-        <w:rPr>
-          <w:b/>
-          <w:bCs/>
-          <w:sz w:val="28"/>
-          <w:szCs w:val="28"/>
-          <w:lang w:val="en-PH"/>
-        </w:rPr>
-        <w:t>SEARCH DEF and EX</w:t>
-      </w:r>
-    </w:p>
-    <w:p>
-      <w:pPr>
-        <w:rPr>
-          <w:bCs/>
-          <w:sz w:val="28"/>
-          <w:szCs w:val="28"/>
-          <w:lang w:val="en-PH"/>
-        </w:rPr>
-      </w:pPr>
-    </w:p>
-    <w:p>
-      <w:pPr>
-        <w:pStyle w:val="5"/>
-        <w:numPr>
-          <w:ilvl w:val="0"/>
-          <w:numId w:val="7"/>
+          <w:numId w:val="8"/>
         </w:numPr>
         <w:rPr>
           <w:bCs/>
@@ -3181,6 +3494,18 @@
     </w:lvl>
   </w:abstractNum>
   <w:abstractNum w:abstractNumId="6">
+    <w:nsid w:val="50D55F35"/>
+    <w:multiLevelType w:val="singleLevel"/>
+    <w:tmpl w:val="50D55F35"/>
+    <w:lvl w:ilvl="0" w:tentative="0">
+      <w:start w:val="1"/>
+      <w:numFmt w:val="decimal"/>
+      <w:suff w:val="space"/>
+      <w:lvlText w:val="%1."/>
+      <w:lvlJc w:val="left"/>
+    </w:lvl>
+  </w:abstractNum>
+  <w:abstractNum w:abstractNumId="7">
     <w:nsid w:val="5996827A"/>
     <w:multiLevelType w:val="singleLevel"/>
     <w:tmpl w:val="5996827A"/>
@@ -3192,7 +3517,7 @@
       <w:lvlJc w:val="left"/>
     </w:lvl>
   </w:abstractNum>
-  <w:abstractNum w:abstractNumId="7">
+  <w:abstractNum w:abstractNumId="8">
     <w:nsid w:val="6A4D4859"/>
     <w:multiLevelType w:val="multilevel"/>
     <w:tmpl w:val="6A4D4859"/>
@@ -3295,16 +3620,19 @@
     <w:abstractNumId w:val="1"/>
   </w:num>
   <w:num w:numId="5">
-    <w:abstractNumId w:val="6"/>
+    <w:abstractNumId w:val="7"/>
   </w:num>
   <w:num w:numId="6">
     <w:abstractNumId w:val="0"/>
   </w:num>
   <w:num w:numId="7">
+    <w:abstractNumId w:val="6"/>
+  </w:num>
+  <w:num w:numId="8">
     <w:abstractNumId w:val="4"/>
   </w:num>
-  <w:num w:numId="8">
-    <w:abstractNumId w:val="7"/>
+  <w:num w:numId="9">
+    <w:abstractNumId w:val="8"/>
   </w:num>
 </w:numbering>
 </file>
@@ -3384,7 +3712,7 @@
     <w:lsdException w:qFormat="1" w:unhideWhenUsed="0" w:uiPriority="0" w:semiHidden="0" w:name="Title"/>
     <w:lsdException w:unhideWhenUsed="0" w:uiPriority="0" w:semiHidden="0" w:name="Closing"/>
     <w:lsdException w:unhideWhenUsed="0" w:uiPriority="0" w:semiHidden="0" w:name="Signature"/>
-    <w:lsdException w:uiPriority="1" w:semiHidden="0" w:name="Default Paragraph Font"/>
+    <w:lsdException w:qFormat="1" w:uiPriority="1" w:semiHidden="0" w:name="Default Paragraph Font"/>
     <w:lsdException w:unhideWhenUsed="0" w:uiPriority="0" w:semiHidden="0" w:name="Body Text"/>
     <w:lsdException w:unhideWhenUsed="0" w:uiPriority="0" w:semiHidden="0" w:name="Body Text Indent"/>
     <w:lsdException w:unhideWhenUsed="0" w:uiPriority="0" w:semiHidden="0" w:name="List Continue"/>
@@ -3584,6 +3912,7 @@
   <w:style w:type="character" w:default="1" w:styleId="2">
     <w:name w:val="Default Paragraph Font"/>
     <w:unhideWhenUsed/>
+    <w:qFormat/>
     <w:uiPriority w:val="1"/>
   </w:style>
   <w:style w:type="table" w:default="1" w:styleId="4">

</xml_diff>

<commit_message>
Finalized CSS Declaration and Preprocessors, etc
</commit_message>
<xml_diff>
--- a/Projects/CSS Declarations and CSS Preprocessors.docx
+++ b/Projects/CSS Declarations and CSS Preprocessors.docx
@@ -105,7 +105,7 @@
           <w:szCs w:val="28"/>
           <w:lang w:val="en-PH"/>
         </w:rPr>
-        <w:t>(Shorthand properties, n.d.).</w:t>
+        <w:t>(Shorthand properties, 2018).</w:t>
       </w:r>
     </w:p>
     <w:p>
@@ -384,7 +384,7 @@
           <w:szCs w:val="28"/>
           <w:lang w:val="en-PH"/>
         </w:rPr>
-        <w:t>Shorthand properties, n.d.</w:t>
+        <w:t>Shorthand properties, 2018</w:t>
       </w:r>
       <w:r>
         <w:rPr>
@@ -655,7 +655,7 @@
           <w:szCs w:val="28"/>
           <w:lang w:val="en-PH"/>
         </w:rPr>
-        <w:t>Source: (Custom properties, n.d.)</w:t>
+        <w:t>Source: (Custom properties, 2017)</w:t>
       </w:r>
     </w:p>
     <w:p>
@@ -1729,7 +1729,7 @@
           <w:szCs w:val="28"/>
           <w:lang w:val="en-PH"/>
         </w:rPr>
-        <w:t>Resolution units - used in controlling the resolution of images as wekk as media queries.</w:t>
+        <w:t>Resolution units - used in controlling the resolution of images as well as media queries.</w:t>
       </w:r>
     </w:p>
     <w:p>
@@ -2094,6 +2094,7 @@
     <w:p>
       <w:pPr>
         <w:numPr>
+          <w:ilvl w:val="0"/>
           <w:numId w:val="0"/>
         </w:numPr>
         <w:spacing w:after="200" w:line="276" w:lineRule="auto"/>
@@ -2185,6 +2186,7 @@
     <w:p>
       <w:pPr>
         <w:numPr>
+          <w:ilvl w:val="0"/>
           <w:numId w:val="0"/>
         </w:numPr>
         <w:spacing w:after="200" w:line="276" w:lineRule="auto"/>
@@ -2276,6 +2278,7 @@
     <w:p>
       <w:pPr>
         <w:numPr>
+          <w:ilvl w:val="0"/>
           <w:numId w:val="0"/>
         </w:numPr>
         <w:spacing w:after="200" w:line="276" w:lineRule="auto"/>
@@ -2339,13 +2342,32 @@
     <w:p>
       <w:pPr>
         <w:rPr>
-          <w:sz w:val="28"/>
-          <w:szCs w:val="28"/>
-          <w:lang w:val="en-PH"/>
-        </w:rPr>
-      </w:pPr>
-      <w:bookmarkStart w:id="0" w:name="_GoBack"/>
-      <w:bookmarkEnd w:id="0"/>
+          <w:b w:val="0"/>
+          <w:bCs w:val="0"/>
+          <w:sz w:val="28"/>
+          <w:szCs w:val="28"/>
+          <w:lang w:val="en-PH"/>
+        </w:rPr>
+      </w:pPr>
+      <w:r>
+        <w:rPr>
+          <w:b w:val="0"/>
+          <w:bCs w:val="0"/>
+          <w:sz w:val="28"/>
+          <w:szCs w:val="28"/>
+          <w:lang w:val="en-PH"/>
+        </w:rPr>
+        <w:t>Source: (Cannon, 2012)</w:t>
+      </w:r>
+    </w:p>
+    <w:p>
+      <w:pPr>
+        <w:rPr>
+          <w:sz w:val="28"/>
+          <w:szCs w:val="28"/>
+          <w:lang w:val="en-PH"/>
+        </w:rPr>
+      </w:pPr>
     </w:p>
     <w:p>
       <w:pPr>
@@ -2394,22 +2416,24 @@
       <w:pPr>
         <w:pStyle w:val="5"/>
         <w:rPr>
-          <w:bCs/>
-          <w:sz w:val="28"/>
-          <w:szCs w:val="28"/>
-          <w:lang w:val="en-PH"/>
-        </w:rPr>
-      </w:pPr>
-      <w:r>
-        <w:rPr>
-          <w:bCs/>
-          <w:sz w:val="28"/>
-          <w:szCs w:val="28"/>
-          <w:lang w:val="en-PH"/>
-        </w:rPr>
-        <w:t xml:space="preserve">Example: Sass </w:t>
-      </w:r>
-      <w:r>
+          <w:sz w:val="28"/>
+          <w:szCs w:val="28"/>
+          <w:lang w:val="en-PH"/>
+        </w:rPr>
+      </w:pPr>
+      <w:r>
+        <w:rPr>
+          <w:bCs/>
+          <w:sz w:val="28"/>
+          <w:szCs w:val="28"/>
+          <w:lang w:val="en-PH"/>
+        </w:rPr>
+        <w:t>Example:</w:t>
+      </w:r>
+    </w:p>
+    <w:p>
+      <w:pPr>
+        <w:pStyle w:val="5"/>
         <w:rPr>
           <w:b/>
           <w:bCs/>
@@ -2417,17 +2441,7 @@
           <w:szCs w:val="28"/>
           <w:lang w:val="en-PH"/>
         </w:rPr>
-        <w:t xml:space="preserve">????, </w:t>
-      </w:r>
-      <w:r>
-        <w:rPr>
-          <w:bCs/>
-          <w:sz w:val="28"/>
-          <w:szCs w:val="28"/>
-          <w:lang w:val="en-PH"/>
-        </w:rPr>
-        <w:t xml:space="preserve">Less </w:t>
-      </w:r>
+      </w:pPr>
       <w:r>
         <w:rPr>
           <w:b/>
@@ -2436,73 +2450,24 @@
           <w:szCs w:val="28"/>
           <w:lang w:val="en-PH"/>
         </w:rPr>
-        <w:t>???</w:t>
-      </w:r>
-      <w:r>
-        <w:rPr>
-          <w:bCs/>
-          <w:sz w:val="28"/>
-          <w:szCs w:val="28"/>
-          <w:lang w:val="en-PH"/>
-        </w:rPr>
-        <w:t xml:space="preserve">, Stylus </w:t>
-      </w:r>
-    </w:p>
-    <w:p>
-      <w:pPr>
-        <w:pStyle w:val="5"/>
-        <w:rPr>
-          <w:bCs/>
-          <w:sz w:val="28"/>
-          <w:szCs w:val="28"/>
-          <w:lang w:val="en-PH"/>
-        </w:rPr>
-      </w:pPr>
-      <w:r>
-        <w:rPr>
-          <w:bCs/>
-          <w:sz w:val="28"/>
-          <w:szCs w:val="28"/>
-          <w:lang w:val="en-PH"/>
-        </w:rPr>
-        <w:t>Note: These are not compatible with most browsers. It will need some extensions in order to run it.</w:t>
-      </w:r>
-    </w:p>
-    <w:p>
-      <w:pPr>
-        <w:pStyle w:val="5"/>
-        <w:rPr>
-          <w:sz w:val="28"/>
-          <w:szCs w:val="28"/>
-          <w:lang w:val="en-PH"/>
-        </w:rPr>
-      </w:pPr>
-      <w:r>
+        <w:t xml:space="preserve">SASS </w:t>
+      </w:r>
+      <w:r>
+        <w:rPr>
+          <w:b w:val="0"/>
+          <w:bCs w:val="0"/>
+          <w:sz w:val="28"/>
+          <w:szCs w:val="28"/>
+          <w:lang w:val="en-PH"/>
+        </w:rPr>
+        <w:t>- abbreviation for Syntactically Awesome Style Sheets. This allows developers to utilize rules for nesting, variables but in order to have these features , Ruby must be installed. It is prefixed by the dollar symbol ($).</w:t>
+      </w:r>
+    </w:p>
+    <w:p>
+      <w:pPr>
+        <w:pStyle w:val="5"/>
         <w:rPr>
           <w:b/>
-          <w:bCs/>
-          <w:sz w:val="28"/>
-          <w:szCs w:val="28"/>
-          <w:lang w:val="en-PH"/>
-        </w:rPr>
-        <w:t>SEARCH DEF and EX</w:t>
-      </w:r>
-    </w:p>
-    <w:p>
-      <w:pPr>
-        <w:pStyle w:val="5"/>
-        <w:rPr>
-          <w:sz w:val="28"/>
-          <w:szCs w:val="28"/>
-          <w:lang w:val="en-PH"/>
-        </w:rPr>
-      </w:pPr>
-    </w:p>
-    <w:p>
-      <w:pPr>
-        <w:pStyle w:val="5"/>
-        <w:rPr>
-          <w:b/>
           <w:sz w:val="28"/>
           <w:szCs w:val="28"/>
           <w:lang w:val="en-PH"/>
@@ -2515,15 +2480,6 @@
           <w:lang w:val="en-PH"/>
         </w:rPr>
         <w:t xml:space="preserve">2 Syntax of Sass </w:t>
-      </w:r>
-      <w:r>
-        <w:rPr>
-          <w:b/>
-          <w:sz w:val="28"/>
-          <w:szCs w:val="28"/>
-          <w:lang w:val="en-PH"/>
-        </w:rPr>
-        <w:t>???</w:t>
       </w:r>
     </w:p>
     <w:p>
@@ -2547,17 +2503,16 @@
           <w:szCs w:val="28"/>
           <w:lang w:val="en-PH"/>
         </w:rPr>
-        <w:t xml:space="preserve">Sass </w:t>
-      </w:r>
-      <w:r>
-        <w:rPr>
-          <w:b/>
-          <w:bCs/>
-          <w:sz w:val="28"/>
-          <w:szCs w:val="28"/>
-          <w:lang w:val="en-PH"/>
-        </w:rPr>
-        <w:t>SEARCH DEF and EX</w:t>
+        <w:t xml:space="preserve">Indented - otherwise known as Sass wherein it is identified with the file extension </w:t>
+      </w:r>
+      <w:r>
+        <w:rPr>
+          <w:rFonts w:hint="default"/>
+          <w:sz w:val="28"/>
+          <w:szCs w:val="28"/>
+          <w:lang w:val="en-PH"/>
+        </w:rPr>
+        <w:t xml:space="preserve">“.sass”. Instead of utilizing brackets, it makes use of indentation. It’s syntax is not completely supported by CSS </w:t>
       </w:r>
     </w:p>
     <w:p>
@@ -2582,9 +2537,27 @@
           <w:szCs w:val="28"/>
           <w:lang w:val="en-PH"/>
         </w:rPr>
-        <w:t xml:space="preserve">Scss </w:t>
-      </w:r>
-      <w:r>
+        <w:t xml:space="preserve">SCSS - abbreviation for Sassy CSS and identified by the file extension </w:t>
+      </w:r>
+      <w:r>
+        <w:rPr>
+          <w:rFonts w:hint="default"/>
+          <w:bCs/>
+          <w:sz w:val="28"/>
+          <w:szCs w:val="28"/>
+          <w:lang w:val="en-PH"/>
+        </w:rPr>
+        <w:t>“.scss”. It’s syntax is completely supported by CSS.</w:t>
+      </w:r>
+    </w:p>
+    <w:p>
+      <w:pPr>
+        <w:pStyle w:val="5"/>
+        <w:numPr>
+          <w:numId w:val="0"/>
+        </w:numPr>
+        <w:spacing w:after="200" w:line="276" w:lineRule="auto"/>
+        <w:contextualSpacing/>
         <w:rPr>
           <w:b/>
           <w:bCs/>
@@ -2592,7 +2565,143 @@
           <w:szCs w:val="28"/>
           <w:lang w:val="en-PH"/>
         </w:rPr>
-        <w:t>SEARCH DEF and EX</w:t>
+      </w:pPr>
+      <w:r>
+        <w:rPr>
+          <w:rFonts w:hint="default"/>
+          <w:bCs/>
+          <w:sz w:val="28"/>
+          <w:szCs w:val="28"/>
+          <w:lang w:val="en-PH"/>
+        </w:rPr>
+        <w:t>Source: (Coron, 2017)</w:t>
+      </w:r>
+    </w:p>
+    <w:p>
+      <w:pPr>
+        <w:ind w:left="420" w:leftChars="0" w:firstLine="420" w:firstLineChars="0"/>
+        <w:rPr>
+          <w:b/>
+          <w:bCs/>
+          <w:sz w:val="28"/>
+          <w:szCs w:val="28"/>
+          <w:lang w:val="en-PH"/>
+        </w:rPr>
+      </w:pPr>
+      <w:r>
+        <w:rPr>
+          <w:b/>
+          <w:bCs/>
+          <w:sz w:val="28"/>
+          <w:szCs w:val="28"/>
+          <w:lang w:val="en-PH"/>
+        </w:rPr>
+        <w:t xml:space="preserve">LESS </w:t>
+      </w:r>
+      <w:r>
+        <w:rPr>
+          <w:b w:val="0"/>
+          <w:bCs w:val="0"/>
+          <w:sz w:val="28"/>
+          <w:szCs w:val="28"/>
+          <w:lang w:val="en-PH"/>
+        </w:rPr>
+        <w:t xml:space="preserve">- abbreviation for Leaner Style Sheets. Its syntax is very similar to CSS and prefixed by the at symbol (@) and defined by the file extension </w:t>
+      </w:r>
+      <w:r>
+        <w:rPr>
+          <w:rFonts w:hint="default"/>
+          <w:b w:val="0"/>
+          <w:bCs w:val="0"/>
+          <w:sz w:val="28"/>
+          <w:szCs w:val="28"/>
+          <w:lang w:val="en-PH"/>
+        </w:rPr>
+        <w:t>“.less”</w:t>
+      </w:r>
+      <w:r>
+        <w:rPr>
+          <w:b w:val="0"/>
+          <w:bCs w:val="0"/>
+          <w:sz w:val="28"/>
+          <w:szCs w:val="28"/>
+          <w:lang w:val="en-PH"/>
+        </w:rPr>
+        <w:t>. In order to use it, Node.js must be available (Overview, n.d.).</w:t>
+      </w:r>
+    </w:p>
+    <w:p>
+      <w:pPr>
+        <w:rPr>
+          <w:b/>
+          <w:bCs/>
+          <w:sz w:val="28"/>
+          <w:szCs w:val="28"/>
+          <w:lang w:val="en-PH"/>
+        </w:rPr>
+      </w:pPr>
+    </w:p>
+    <w:p>
+      <w:pPr>
+        <w:ind w:left="420" w:leftChars="0" w:firstLine="420" w:firstLineChars="0"/>
+        <w:rPr>
+          <w:b/>
+          <w:bCs/>
+          <w:sz w:val="28"/>
+          <w:szCs w:val="28"/>
+          <w:lang w:val="en-PH"/>
+        </w:rPr>
+      </w:pPr>
+      <w:r>
+        <w:rPr>
+          <w:b/>
+          <w:bCs/>
+          <w:sz w:val="28"/>
+          <w:szCs w:val="28"/>
+          <w:lang w:val="en-PH"/>
+        </w:rPr>
+        <w:t>Stylus</w:t>
+      </w:r>
+      <w:r>
+        <w:rPr>
+          <w:b w:val="0"/>
+          <w:bCs w:val="0"/>
+          <w:sz w:val="28"/>
+          <w:szCs w:val="28"/>
+          <w:lang w:val="en-PH"/>
+        </w:rPr>
+        <w:t xml:space="preserve"> - does not have a prefix and is defined by the file extension </w:t>
+      </w:r>
+      <w:r>
+        <w:rPr>
+          <w:rFonts w:hint="default"/>
+          <w:b w:val="0"/>
+          <w:bCs w:val="0"/>
+          <w:sz w:val="28"/>
+          <w:szCs w:val="28"/>
+          <w:lang w:val="en-PH"/>
+        </w:rPr>
+        <w:t>“.styl”. Its syntax is compatible with CSS with the additional option of utilizing colons, semi-colons and brackets optional (Croom, 2012).</w:t>
+      </w:r>
+    </w:p>
+    <w:p>
+      <w:pPr>
+        <w:pStyle w:val="5"/>
+        <w:rPr>
+          <w:bCs/>
+          <w:sz w:val="28"/>
+          <w:szCs w:val="28"/>
+          <w:lang w:val="en-PH"/>
+        </w:rPr>
+      </w:pPr>
+      <w:r>
+        <w:rPr>
+          <w:bCs/>
+          <w:sz w:val="28"/>
+          <w:szCs w:val="28"/>
+          <w:lang w:val="en-PH"/>
+        </w:rPr>
+        <w:t>Note: These are not compatible with most browsers. It will need some extensions in order to run it.</w:t>
       </w:r>
     </w:p>
     <w:p>
@@ -2629,19 +2738,50 @@
         </w:rPr>
         <w:t xml:space="preserve">CSS Frameworks – provides predefined CSS design functionality that can be reused, extended, or customized. </w:t>
       </w:r>
-      <w:r>
-        <w:rPr>
-          <w:b/>
-          <w:bCs/>
-          <w:sz w:val="28"/>
-          <w:szCs w:val="28"/>
-          <w:lang w:val="en-PH"/>
-        </w:rPr>
-        <w:t>SEARCH DEF and EX</w:t>
-      </w:r>
-    </w:p>
-    <w:p>
-      <w:pPr>
+    </w:p>
+    <w:p>
+      <w:pPr>
+        <w:ind w:left="420" w:leftChars="0" w:firstLine="420" w:firstLineChars="0"/>
+        <w:rPr>
+          <w:bCs/>
+          <w:sz w:val="28"/>
+          <w:szCs w:val="28"/>
+          <w:lang w:val="en-PH"/>
+        </w:rPr>
+      </w:pPr>
+      <w:r>
+        <w:rPr>
+          <w:bCs/>
+          <w:sz w:val="28"/>
+          <w:szCs w:val="28"/>
+          <w:lang w:val="en-PH"/>
+        </w:rPr>
+        <w:t>Example: Bootstrap, Bulma, Foundation</w:t>
+      </w:r>
+    </w:p>
+    <w:p>
+      <w:pPr>
+        <w:ind w:left="420" w:leftChars="0" w:firstLine="420" w:firstLineChars="0"/>
+        <w:rPr>
+          <w:bCs/>
+          <w:sz w:val="28"/>
+          <w:szCs w:val="28"/>
+          <w:lang w:val="en-PH"/>
+        </w:rPr>
+      </w:pPr>
+      <w:r>
+        <w:rPr>
+          <w:bCs/>
+          <w:sz w:val="28"/>
+          <w:szCs w:val="28"/>
+          <w:lang w:val="en-PH"/>
+        </w:rPr>
+        <w:t>Source: (D., 2017)</w:t>
+      </w:r>
+    </w:p>
+    <w:p>
+      <w:pPr>
+        <w:ind w:left="420" w:leftChars="0" w:firstLine="420" w:firstLineChars="0"/>
         <w:rPr>
           <w:bCs/>
           <w:sz w:val="28"/>
@@ -2671,7 +2811,33 @@
           <w:szCs w:val="28"/>
           <w:lang w:val="en-PH"/>
         </w:rPr>
-        <w:t>Polyfills – provides features that developers expect browsers to provide natively.</w:t>
+        <w:t>CSS Polyfills – provides features that developers expect browsers to provide natively (</w:t>
+      </w:r>
+      <w:r>
+        <w:rPr>
+          <w:rFonts w:hint="default"/>
+          <w:sz w:val="28"/>
+          <w:szCs w:val="28"/>
+        </w:rPr>
+        <w:t>10 of the best polyfills</w:t>
+      </w:r>
+      <w:r>
+        <w:rPr>
+          <w:rFonts w:hint="default"/>
+          <w:sz w:val="28"/>
+          <w:szCs w:val="28"/>
+          <w:lang w:val="en-PH"/>
+        </w:rPr>
+        <w:t>, 2013</w:t>
+      </w:r>
+      <w:r>
+        <w:rPr>
+          <w:bCs/>
+          <w:sz w:val="28"/>
+          <w:szCs w:val="28"/>
+          <w:lang w:val="en-PH"/>
+        </w:rPr>
+        <w:t>).</w:t>
       </w:r>
     </w:p>
     <w:p>
@@ -2709,198 +2875,131 @@
           <w:szCs w:val="28"/>
           <w:lang w:val="en-PH"/>
         </w:rPr>
-        <w:t xml:space="preserve">Example: Modernizer, Selectivizer </w:t>
-      </w:r>
-      <w:r>
-        <w:rPr>
-          <w:b/>
-          <w:bCs/>
-          <w:sz w:val="28"/>
-          <w:szCs w:val="28"/>
-          <w:lang w:val="en-PH"/>
-        </w:rPr>
-        <w:t>??? SEARCH DEF and EX</w:t>
-      </w:r>
-    </w:p>
-    <w:p>
-      <w:pPr>
-        <w:pStyle w:val="5"/>
-        <w:rPr>
-          <w:sz w:val="28"/>
-          <w:szCs w:val="28"/>
-          <w:lang w:val="en-PH"/>
-        </w:rPr>
-      </w:pPr>
-    </w:p>
-    <w:p>
-      <w:pPr>
-        <w:pStyle w:val="5"/>
-        <w:rPr>
-          <w:sz w:val="28"/>
-          <w:szCs w:val="28"/>
-          <w:lang w:val="en-PH"/>
-        </w:rPr>
-      </w:pPr>
-    </w:p>
-    <w:p>
-      <w:pPr>
-        <w:pStyle w:val="5"/>
-        <w:rPr>
-          <w:sz w:val="28"/>
-          <w:szCs w:val="28"/>
-          <w:lang w:val="en-PH"/>
-        </w:rPr>
-      </w:pPr>
-    </w:p>
-    <w:p>
-      <w:pPr>
-        <w:pStyle w:val="5"/>
-        <w:rPr>
-          <w:sz w:val="28"/>
-          <w:szCs w:val="28"/>
-          <w:lang w:val="en-PH"/>
-        </w:rPr>
-      </w:pPr>
-    </w:p>
-    <w:p>
-      <w:pPr>
-        <w:pStyle w:val="5"/>
-        <w:rPr>
-          <w:sz w:val="28"/>
-          <w:szCs w:val="28"/>
-          <w:lang w:val="en-PH"/>
-        </w:rPr>
-      </w:pPr>
-    </w:p>
-    <w:p>
-      <w:pPr>
-        <w:pStyle w:val="5"/>
-        <w:rPr>
-          <w:sz w:val="28"/>
-          <w:szCs w:val="28"/>
-          <w:lang w:val="en-PH"/>
-        </w:rPr>
-      </w:pPr>
-    </w:p>
-    <w:p>
-      <w:pPr>
-        <w:pStyle w:val="5"/>
-        <w:rPr>
-          <w:sz w:val="28"/>
-          <w:szCs w:val="28"/>
-          <w:lang w:val="en-PH"/>
-        </w:rPr>
-      </w:pPr>
-    </w:p>
-    <w:p>
-      <w:pPr>
-        <w:pStyle w:val="5"/>
-        <w:rPr>
-          <w:sz w:val="28"/>
-          <w:szCs w:val="28"/>
-          <w:lang w:val="en-PH"/>
-        </w:rPr>
-      </w:pPr>
-    </w:p>
-    <w:p>
-      <w:pPr>
-        <w:pStyle w:val="5"/>
-        <w:rPr>
-          <w:sz w:val="28"/>
-          <w:szCs w:val="28"/>
-          <w:lang w:val="en-PH"/>
-        </w:rPr>
-      </w:pPr>
-    </w:p>
-    <w:p>
-      <w:pPr>
-        <w:pStyle w:val="5"/>
-        <w:rPr>
-          <w:sz w:val="28"/>
-          <w:szCs w:val="28"/>
-          <w:lang w:val="en-PH"/>
-        </w:rPr>
-      </w:pPr>
-    </w:p>
-    <w:p>
-      <w:pPr>
-        <w:pStyle w:val="5"/>
-        <w:rPr>
-          <w:sz w:val="28"/>
-          <w:szCs w:val="28"/>
-          <w:lang w:val="en-PH"/>
-        </w:rPr>
-      </w:pPr>
-    </w:p>
-    <w:p>
-      <w:pPr>
-        <w:pStyle w:val="5"/>
-        <w:rPr>
-          <w:sz w:val="28"/>
-          <w:szCs w:val="28"/>
-          <w:lang w:val="en-PH"/>
-        </w:rPr>
-      </w:pPr>
-    </w:p>
-    <w:p>
-      <w:pPr>
-        <w:pStyle w:val="5"/>
-        <w:rPr>
-          <w:sz w:val="28"/>
-          <w:szCs w:val="28"/>
-          <w:lang w:val="en-PH"/>
-        </w:rPr>
-      </w:pPr>
-    </w:p>
-    <w:p>
-      <w:pPr>
-        <w:pStyle w:val="5"/>
-        <w:rPr>
-          <w:sz w:val="28"/>
-          <w:szCs w:val="28"/>
-          <w:lang w:val="en-PH"/>
-        </w:rPr>
-      </w:pPr>
-    </w:p>
-    <w:p>
-      <w:pPr>
-        <w:pStyle w:val="5"/>
-        <w:rPr>
-          <w:sz w:val="28"/>
-          <w:szCs w:val="28"/>
-          <w:lang w:val="en-PH"/>
-        </w:rPr>
-      </w:pPr>
-    </w:p>
-    <w:p>
-      <w:pPr>
-        <w:pStyle w:val="5"/>
-        <w:rPr>
-          <w:sz w:val="28"/>
-          <w:szCs w:val="28"/>
-          <w:lang w:val="en-PH"/>
-        </w:rPr>
-      </w:pPr>
-    </w:p>
-    <w:p>
-      <w:pPr>
-        <w:pStyle w:val="5"/>
-        <w:rPr>
-          <w:sz w:val="28"/>
-          <w:szCs w:val="28"/>
-          <w:lang w:val="en-PH"/>
-        </w:rPr>
-      </w:pPr>
-    </w:p>
-    <w:p>
-      <w:pPr>
-        <w:pStyle w:val="5"/>
-        <w:rPr>
-          <w:sz w:val="28"/>
-          <w:szCs w:val="28"/>
-          <w:lang w:val="en-PH"/>
-        </w:rPr>
-      </w:pPr>
+        <w:t>Example: Modernizr, Selectivizr, html5shiv</w:t>
+      </w:r>
+    </w:p>
+    <w:p>
+      <w:pPr>
+        <w:pStyle w:val="5"/>
+        <w:rPr>
+          <w:sz w:val="28"/>
+          <w:szCs w:val="28"/>
+          <w:lang w:val="en-PH"/>
+        </w:rPr>
+      </w:pPr>
+    </w:p>
+    <w:p>
+      <w:pPr>
+        <w:pStyle w:val="5"/>
+        <w:rPr>
+          <w:sz w:val="28"/>
+          <w:szCs w:val="28"/>
+          <w:lang w:val="en-PH"/>
+        </w:rPr>
+      </w:pPr>
+    </w:p>
+    <w:p>
+      <w:pPr>
+        <w:pStyle w:val="5"/>
+        <w:rPr>
+          <w:sz w:val="28"/>
+          <w:szCs w:val="28"/>
+          <w:lang w:val="en-PH"/>
+        </w:rPr>
+      </w:pPr>
+    </w:p>
+    <w:p>
+      <w:pPr>
+        <w:pStyle w:val="5"/>
+        <w:rPr>
+          <w:sz w:val="28"/>
+          <w:szCs w:val="28"/>
+          <w:lang w:val="en-PH"/>
+        </w:rPr>
+      </w:pPr>
+    </w:p>
+    <w:p>
+      <w:pPr>
+        <w:pStyle w:val="5"/>
+        <w:rPr>
+          <w:sz w:val="28"/>
+          <w:szCs w:val="28"/>
+          <w:lang w:val="en-PH"/>
+        </w:rPr>
+      </w:pPr>
+    </w:p>
+    <w:p>
+      <w:pPr>
+        <w:pStyle w:val="5"/>
+        <w:rPr>
+          <w:sz w:val="28"/>
+          <w:szCs w:val="28"/>
+          <w:lang w:val="en-PH"/>
+        </w:rPr>
+      </w:pPr>
+    </w:p>
+    <w:p>
+      <w:pPr>
+        <w:pStyle w:val="5"/>
+        <w:rPr>
+          <w:sz w:val="28"/>
+          <w:szCs w:val="28"/>
+          <w:lang w:val="en-PH"/>
+        </w:rPr>
+      </w:pPr>
+    </w:p>
+    <w:p>
+      <w:pPr>
+        <w:pStyle w:val="5"/>
+        <w:rPr>
+          <w:sz w:val="28"/>
+          <w:szCs w:val="28"/>
+          <w:lang w:val="en-PH"/>
+        </w:rPr>
+      </w:pPr>
+    </w:p>
+    <w:p>
+      <w:pPr>
+        <w:pStyle w:val="5"/>
+        <w:rPr>
+          <w:sz w:val="28"/>
+          <w:szCs w:val="28"/>
+          <w:lang w:val="en-PH"/>
+        </w:rPr>
+      </w:pPr>
+    </w:p>
+    <w:p>
+      <w:pPr>
+        <w:pStyle w:val="5"/>
+        <w:rPr>
+          <w:sz w:val="28"/>
+          <w:szCs w:val="28"/>
+          <w:lang w:val="en-PH"/>
+        </w:rPr>
+      </w:pPr>
+    </w:p>
+    <w:p>
+      <w:pPr>
+        <w:pStyle w:val="5"/>
+        <w:rPr>
+          <w:sz w:val="28"/>
+          <w:szCs w:val="28"/>
+          <w:lang w:val="en-PH"/>
+        </w:rPr>
+      </w:pPr>
+    </w:p>
+    <w:p>
+      <w:pPr>
+        <w:pStyle w:val="5"/>
+        <w:ind w:left="0" w:leftChars="0" w:firstLine="0" w:firstLineChars="0"/>
+        <w:rPr>
+          <w:sz w:val="28"/>
+          <w:szCs w:val="28"/>
+          <w:lang w:val="en-PH"/>
+        </w:rPr>
+      </w:pPr>
+      <w:bookmarkStart w:id="0" w:name="_GoBack"/>
+      <w:bookmarkEnd w:id="0"/>
     </w:p>
     <w:p>
       <w:pPr>
@@ -2939,16 +3038,18 @@
         <w:pStyle w:val="5"/>
         <w:ind w:hanging="720"/>
         <w:rPr>
-          <w:sz w:val="28"/>
-          <w:szCs w:val="28"/>
-        </w:rPr>
-      </w:pPr>
-      <w:r>
-        <w:rPr>
-          <w:sz w:val="28"/>
-          <w:szCs w:val="28"/>
-        </w:rPr>
-        <w:t>CSS Properties. (n.d.). Retrieved April 5, 2018, from http://www.htmldog.com/references/css/properties/</w:t>
+          <w:rFonts w:hint="default"/>
+          <w:sz w:val="28"/>
+          <w:szCs w:val="28"/>
+        </w:rPr>
+      </w:pPr>
+      <w:r>
+        <w:rPr>
+          <w:rFonts w:hint="default"/>
+          <w:sz w:val="28"/>
+          <w:szCs w:val="28"/>
+        </w:rPr>
+        <w:t>10 of the best polyfills. (2013, February 13). Retrieved April 06, 2018, from https://www.creativebloq.com/html5/10-best-polyfills-2133015</w:t>
       </w:r>
     </w:p>
     <w:p>
@@ -2966,7 +3067,24 @@
           <w:sz w:val="28"/>
           <w:szCs w:val="28"/>
         </w:rPr>
-        <w:t>CSS Units. (n.d.). Retrieved April 5, 2018, from https://www.w3schools.com/cssref/css_units.asp</w:t>
+        <w:t xml:space="preserve">Cannon, T. (2012, September 12). An Introduction to Color Theory for Web Designers. Retrieved April </w:t>
+      </w:r>
+      <w:r>
+        <w:rPr>
+          <w:rFonts w:hint="default"/>
+          <w:sz w:val="28"/>
+          <w:szCs w:val="28"/>
+          <w:lang w:val="en-PH"/>
+        </w:rPr>
+        <w:t>0</w:t>
+      </w:r>
+      <w:r>
+        <w:rPr>
+          <w:rFonts w:hint="default"/>
+          <w:sz w:val="28"/>
+          <w:szCs w:val="28"/>
+        </w:rPr>
+        <w:t>6, 2018, from https://webdesign.tutsplus.com/articles/an-introduction-to-color-theory-for-web-designers--webdesign-1437</w:t>
       </w:r>
     </w:p>
     <w:p>
@@ -2980,10 +3098,28 @@
       </w:pPr>
       <w:r>
         <w:rPr>
-          <w:sz w:val="28"/>
-          <w:szCs w:val="28"/>
-        </w:rPr>
-        <w:t>CSS value types. (n.d.). Retrieved April 5, 2018, from http://docs.geoserver.org/latest/en/user/styling/css/valuetypes.html</w:t>
+          <w:rFonts w:hint="default"/>
+          <w:sz w:val="28"/>
+          <w:szCs w:val="28"/>
+        </w:rPr>
+        <w:t xml:space="preserve">Coron, T. (2017, July 05). What is Sass? Retrieved April </w:t>
+      </w:r>
+      <w:r>
+        <w:rPr>
+          <w:rFonts w:hint="default"/>
+          <w:sz w:val="28"/>
+          <w:szCs w:val="28"/>
+          <w:lang w:val="en-PH"/>
+        </w:rPr>
+        <w:t>0</w:t>
+      </w:r>
+      <w:r>
+        <w:rPr>
+          <w:rFonts w:hint="default"/>
+          <w:sz w:val="28"/>
+          <w:szCs w:val="28"/>
+        </w:rPr>
+        <w:t>6, 2018, from https://www.creativebloq.com/web-design/what-is-sass-111517618</w:t>
       </w:r>
     </w:p>
     <w:p>
@@ -2997,10 +3133,11 @@
       </w:pPr>
       <w:r>
         <w:rPr>
-          <w:sz w:val="28"/>
-          <w:szCs w:val="28"/>
-        </w:rPr>
-        <w:t>Custom properties (--*). (n.d.). Retrieved April 5, 2018, from https://developer.mozilla.org/en-US/docs/Web/CSS/--*</w:t>
+          <w:rFonts w:hint="default"/>
+          <w:sz w:val="28"/>
+          <w:szCs w:val="28"/>
+        </w:rPr>
+        <w:t>Croom, J. (2012, March 09). Sass vs. LESS vs. Stylus: Preprocessor Shootout. Retrieved April 06, 2018, from https://code.tutsplus.com/tutorials/sass-vs-less-vs-stylus-preprocessor-shootout--net-24320</w:t>
       </w:r>
     </w:p>
     <w:p>
@@ -3017,7 +3154,22 @@
           <w:sz w:val="28"/>
           <w:szCs w:val="28"/>
         </w:rPr>
-        <w:t>Etemad, E. J., &amp; Atkins, T., Jr. (Eds.). (2016, May 19). CSS Cascading and Inheritance Level 3. Retrieved April 5, 2018, from http://www.w3.org/TR/2016/CR-css-cascade-3-20160519/</w:t>
+        <w:t xml:space="preserve">CSS Properties. (n.d.). Retrieved April </w:t>
+      </w:r>
+      <w:r>
+        <w:rPr>
+          <w:sz w:val="28"/>
+          <w:szCs w:val="28"/>
+          <w:lang w:val="en-PH"/>
+        </w:rPr>
+        <w:t>0</w:t>
+      </w:r>
+      <w:r>
+        <w:rPr>
+          <w:sz w:val="28"/>
+          <w:szCs w:val="28"/>
+        </w:rPr>
+        <w:t>5, 2018, from http://www.htmldog.com/references/css/properties/</w:t>
       </w:r>
     </w:p>
     <w:p>
@@ -3031,10 +3183,28 @@
       </w:pPr>
       <w:r>
         <w:rPr>
-          <w:sz w:val="28"/>
-          <w:szCs w:val="28"/>
-        </w:rPr>
-        <w:t>Roberts, A. (2014, September 03). Vendor-specific Properties. Retrieved April 5, 2018, from https://www.sitepoint.com/vendor-specific-properties/</w:t>
+          <w:rFonts w:hint="default"/>
+          <w:sz w:val="28"/>
+          <w:szCs w:val="28"/>
+        </w:rPr>
+        <w:t xml:space="preserve">CSS Units. (n.d.). Retrieved April </w:t>
+      </w:r>
+      <w:r>
+        <w:rPr>
+          <w:rFonts w:hint="default"/>
+          <w:sz w:val="28"/>
+          <w:szCs w:val="28"/>
+          <w:lang w:val="en-PH"/>
+        </w:rPr>
+        <w:t>0</w:t>
+      </w:r>
+      <w:r>
+        <w:rPr>
+          <w:rFonts w:hint="default"/>
+          <w:sz w:val="28"/>
+          <w:szCs w:val="28"/>
+        </w:rPr>
+        <w:t>5, 2018, from https://www.w3schools.com/cssref/css_units.asp</w:t>
       </w:r>
     </w:p>
     <w:p>
@@ -3051,7 +3221,215 @@
           <w:sz w:val="28"/>
           <w:szCs w:val="28"/>
         </w:rPr>
-        <w:t>Shorthand properties. (n.d.). Retrieved April 5, 2018, from https://developer.mozilla.org/en-US/docs/Web/CSS/Shorthand_properties</w:t>
+        <w:t xml:space="preserve">CSS value types. (n.d.). Retrieved April </w:t>
+      </w:r>
+      <w:r>
+        <w:rPr>
+          <w:sz w:val="28"/>
+          <w:szCs w:val="28"/>
+          <w:lang w:val="en-PH"/>
+        </w:rPr>
+        <w:t>0</w:t>
+      </w:r>
+      <w:r>
+        <w:rPr>
+          <w:sz w:val="28"/>
+          <w:szCs w:val="28"/>
+        </w:rPr>
+        <w:t>5, 2018, from http://docs.geoserver.org/latest/en/user/styling/css/valuetypes.html</w:t>
+      </w:r>
+    </w:p>
+    <w:p>
+      <w:pPr>
+        <w:pStyle w:val="5"/>
+        <w:ind w:hanging="720"/>
+        <w:rPr>
+          <w:sz w:val="28"/>
+          <w:szCs w:val="28"/>
+        </w:rPr>
+      </w:pPr>
+      <w:r>
+        <w:rPr>
+          <w:sz w:val="28"/>
+          <w:szCs w:val="28"/>
+        </w:rPr>
+        <w:t>Custom properties (--*). (</w:t>
+      </w:r>
+      <w:r>
+        <w:rPr>
+          <w:sz w:val="28"/>
+          <w:szCs w:val="28"/>
+          <w:lang w:val="en-PH"/>
+        </w:rPr>
+        <w:t>2017, December 19</w:t>
+      </w:r>
+      <w:r>
+        <w:rPr>
+          <w:sz w:val="28"/>
+          <w:szCs w:val="28"/>
+        </w:rPr>
+        <w:t xml:space="preserve">). Retrieved April </w:t>
+      </w:r>
+      <w:r>
+        <w:rPr>
+          <w:sz w:val="28"/>
+          <w:szCs w:val="28"/>
+          <w:lang w:val="en-PH"/>
+        </w:rPr>
+        <w:t>0</w:t>
+      </w:r>
+      <w:r>
+        <w:rPr>
+          <w:sz w:val="28"/>
+          <w:szCs w:val="28"/>
+        </w:rPr>
+        <w:t>5, 2018, from https://developer.mozilla.org/en-US/docs/Web/CSS/--*</w:t>
+      </w:r>
+    </w:p>
+    <w:p>
+      <w:pPr>
+        <w:pStyle w:val="5"/>
+        <w:ind w:hanging="720"/>
+        <w:rPr>
+          <w:sz w:val="28"/>
+          <w:szCs w:val="28"/>
+        </w:rPr>
+      </w:pPr>
+      <w:r>
+        <w:rPr>
+          <w:sz w:val="28"/>
+          <w:szCs w:val="28"/>
+        </w:rPr>
+        <w:t xml:space="preserve">Etemad, E. J., &amp; Atkins, T., Jr. (Eds.). (2016, May 19). CSS Cascading and Inheritance Level 3. Retrieved April </w:t>
+      </w:r>
+      <w:r>
+        <w:rPr>
+          <w:sz w:val="28"/>
+          <w:szCs w:val="28"/>
+          <w:lang w:val="en-PH"/>
+        </w:rPr>
+        <w:t>0</w:t>
+      </w:r>
+      <w:r>
+        <w:rPr>
+          <w:sz w:val="28"/>
+          <w:szCs w:val="28"/>
+        </w:rPr>
+        <w:t>5, 2018, from http://www.w3.org/TR/2016/CR-css-cascade-3-20160519/</w:t>
+      </w:r>
+    </w:p>
+    <w:p>
+      <w:pPr>
+        <w:pStyle w:val="5"/>
+        <w:ind w:hanging="720"/>
+        <w:rPr>
+          <w:sz w:val="28"/>
+          <w:szCs w:val="28"/>
+        </w:rPr>
+      </w:pPr>
+      <w:r>
+        <w:rPr>
+          <w:rFonts w:hint="default"/>
+          <w:sz w:val="28"/>
+          <w:szCs w:val="28"/>
+        </w:rPr>
+        <w:t xml:space="preserve">Overview. (n.d.). Retrieved April </w:t>
+      </w:r>
+      <w:r>
+        <w:rPr>
+          <w:rFonts w:hint="default"/>
+          <w:sz w:val="28"/>
+          <w:szCs w:val="28"/>
+          <w:lang w:val="en-PH"/>
+        </w:rPr>
+        <w:t>06</w:t>
+      </w:r>
+      <w:r>
+        <w:rPr>
+          <w:rFonts w:hint="default"/>
+          <w:sz w:val="28"/>
+          <w:szCs w:val="28"/>
+        </w:rPr>
+        <w:t>, 2018, from http://lesscss.org/</w:t>
+      </w:r>
+    </w:p>
+    <w:p>
+      <w:pPr>
+        <w:pStyle w:val="5"/>
+        <w:ind w:hanging="720"/>
+        <w:rPr>
+          <w:sz w:val="28"/>
+          <w:szCs w:val="28"/>
+        </w:rPr>
+      </w:pPr>
+      <w:r>
+        <w:rPr>
+          <w:sz w:val="28"/>
+          <w:szCs w:val="28"/>
+        </w:rPr>
+        <w:t xml:space="preserve">Roberts, A. (2014, September 03). Vendor-specific Properties. Retrieved April </w:t>
+      </w:r>
+      <w:r>
+        <w:rPr>
+          <w:sz w:val="28"/>
+          <w:szCs w:val="28"/>
+          <w:lang w:val="en-PH"/>
+        </w:rPr>
+        <w:t>0</w:t>
+      </w:r>
+      <w:r>
+        <w:rPr>
+          <w:sz w:val="28"/>
+          <w:szCs w:val="28"/>
+        </w:rPr>
+        <w:t>5, 2018, from https://www.sitepoint.com/vendor-specific-properties/</w:t>
+      </w:r>
+    </w:p>
+    <w:p>
+      <w:pPr>
+        <w:pStyle w:val="5"/>
+        <w:ind w:hanging="720"/>
+        <w:rPr>
+          <w:sz w:val="28"/>
+          <w:szCs w:val="28"/>
+        </w:rPr>
+      </w:pPr>
+      <w:r>
+        <w:rPr>
+          <w:sz w:val="28"/>
+          <w:szCs w:val="28"/>
+        </w:rPr>
+        <w:t>Shorthand properties. (</w:t>
+      </w:r>
+      <w:r>
+        <w:rPr>
+          <w:sz w:val="28"/>
+          <w:szCs w:val="28"/>
+          <w:lang w:val="en-PH"/>
+        </w:rPr>
+        <w:t>2018, March 09</w:t>
+      </w:r>
+      <w:r>
+        <w:rPr>
+          <w:sz w:val="28"/>
+          <w:szCs w:val="28"/>
+        </w:rPr>
+        <w:t xml:space="preserve">). Retrieved April </w:t>
+      </w:r>
+      <w:r>
+        <w:rPr>
+          <w:sz w:val="28"/>
+          <w:szCs w:val="28"/>
+          <w:lang w:val="en-PH"/>
+        </w:rPr>
+        <w:t>0</w:t>
+      </w:r>
+      <w:r>
+        <w:rPr>
+          <w:sz w:val="28"/>
+          <w:szCs w:val="28"/>
+        </w:rPr>
+        <w:t>5, 2018, from https://developer.mozilla.org/en-US/docs/Web/CSS/Shorthand_properties</w:t>
       </w:r>
     </w:p>
     <w:p>

</xml_diff>